<commit_message>
add code for Q5 and Q6
</commit_message>
<xml_diff>
--- a/HW8.docx
+++ b/HW8.docx
@@ -326,9 +326,11 @@
           </m:den>
         </m:f>
       </m:oMath>
-      <w:r>
-        <w:t xml:space="preserve"> </w:t>
-      </w:r>
+    </w:p>
+    <w:p>
+      <w:pPr>
+        <w:pStyle w:val="BodyText"/>
+      </w:pPr>
       <m:oMath>
         <m:r>
           <m:t>R</m:t>
@@ -577,7 +579,7 @@
       </w:r>
     </w:p>
     <w:bookmarkEnd w:id="21"/>
-    <w:bookmarkStart w:id="23" w:name="q3."/>
+    <w:bookmarkStart w:id="22" w:name="q3."/>
     <w:p>
       <w:pPr>
         <w:pStyle w:val="Heading1"/>
@@ -593,9 +595,11 @@
       <w:r>
         <w:t xml:space="preserve">In each adjustment class b:</w:t>
       </w:r>
-      <w:r>
-        <w:t xml:space="preserve"> </w:t>
-      </w:r>
+    </w:p>
+    <w:p>
+      <w:pPr>
+        <w:pStyle w:val="BodyText"/>
+      </w:pPr>
       <w:r>
         <w:t xml:space="preserve">The unknown eligibility adjustment for sample units</w:t>
       </w:r>
@@ -781,11 +785,13 @@
         <w:t xml:space="preserve"> </w:t>
       </w:r>
       <w:r>
-        <w:t xml:space="preserve">is the base weight</w:t>
-      </w:r>
-      <w:r>
-        <w:t xml:space="preserve"> </w:t>
-      </w:r>
+        <w:t xml:space="preserve">is the base weight.</w:t>
+      </w:r>
+    </w:p>
+    <w:p>
+      <w:pPr>
+        <w:pStyle w:val="BodyText"/>
+      </w:pPr>
       <w:r>
         <w:t xml:space="preserve">The final adjusted weight is</w:t>
       </w:r>
@@ -834,6 +840,15 @@
       </w:pPr>
       <w:r>
         <w:rPr>
+          <w:rStyle w:val="CommentTok"/>
+        </w:rPr>
+        <w:t xml:space="preserve"># Observe distribution of data for CNREG by OUTCOME groupings</w:t>
+      </w:r>
+      <w:r>
+        <w:br/>
+      </w:r>
+      <w:r>
+        <w:rPr>
           <w:rStyle w:val="FunctionTok"/>
         </w:rPr>
         <w:t xml:space="preserve">table</w:t>
@@ -2364,17 +2379,46 @@
         </w:rPr>
         <w:t xml:space="preserve">)</w:t>
       </w:r>
-      <w:r>
-        <w:br/>
-      </w:r>
-      <w:r>
-        <w:br/>
-      </w:r>
-      <w:r>
-        <w:rPr>
-          <w:rStyle w:val="NormalTok"/>
-        </w:rPr>
-        <w:t xml:space="preserve">dat4</w:t>
+    </w:p>
+    <w:p>
+      <w:pPr>
+        <w:pStyle w:val="FirstParagraph"/>
+      </w:pPr>
+      <w:r>
+        <w:t xml:space="preserve">This is a scatterplot of the base weights and the unknown eligibility adjusted weights, shown by census region, the variable used for the weighting class:</w:t>
+      </w:r>
+    </w:p>
+    <w:bookmarkEnd w:id="22"/>
+    <w:bookmarkStart w:id="24" w:name="q4."/>
+    <w:p>
+      <w:pPr>
+        <w:pStyle w:val="Heading1"/>
+      </w:pPr>
+      <w:r>
+        <w:t xml:space="preserve">Q4.</w:t>
+      </w:r>
+    </w:p>
+    <w:p>
+      <w:pPr>
+        <w:pStyle w:val="SourceCode"/>
+      </w:pPr>
+      <w:r>
+        <w:rPr>
+          <w:rStyle w:val="NormalTok"/>
+        </w:rPr>
+        <w:t xml:space="preserve">dat5</w:t>
+      </w:r>
+      <w:r>
+        <w:rPr>
+          <w:rStyle w:val="OtherTok"/>
+        </w:rPr>
+        <w:t xml:space="preserve">&lt;-</w:t>
+      </w:r>
+      <w:r>
+        <w:rPr>
+          <w:rStyle w:val="NormalTok"/>
+        </w:rPr>
+        <w:t xml:space="preserve">dat</w:t>
       </w:r>
       <w:r>
         <w:rPr>
@@ -2386,6 +2430,357 @@
         <w:rPr>
           <w:rStyle w:val="FunctionTok"/>
         </w:rPr>
+        <w:t xml:space="preserve">filter</w:t>
+      </w:r>
+      <w:r>
+        <w:rPr>
+          <w:rStyle w:val="NormalTok"/>
+        </w:rPr>
+        <w:t xml:space="preserve">(OUTCOME</w:t>
+      </w:r>
+      <w:r>
+        <w:rPr>
+          <w:rStyle w:val="SpecialCharTok"/>
+        </w:rPr>
+        <w:t xml:space="preserve">==</w:t>
+      </w:r>
+      <w:r>
+        <w:rPr>
+          <w:rStyle w:val="StringTok"/>
+        </w:rPr>
+        <w:t xml:space="preserve">"Nonresponse"</w:t>
+      </w:r>
+      <w:r>
+        <w:rPr>
+          <w:rStyle w:val="NormalTok"/>
+        </w:rPr>
+        <w:t xml:space="preserve">)</w:t>
+      </w:r>
+      <w:r>
+        <w:br/>
+      </w:r>
+      <w:r>
+        <w:br/>
+      </w:r>
+      <w:r>
+        <w:rPr>
+          <w:rStyle w:val="NormalTok"/>
+        </w:rPr>
+        <w:t xml:space="preserve">unwt.mean</w:t>
+      </w:r>
+      <w:r>
+        <w:rPr>
+          <w:rStyle w:val="OtherTok"/>
+        </w:rPr>
+        <w:t xml:space="preserve">=</w:t>
+      </w:r>
+      <w:r>
+        <w:rPr>
+          <w:rStyle w:val="FunctionTok"/>
+        </w:rPr>
+        <w:t xml:space="preserve">mean</w:t>
+      </w:r>
+      <w:r>
+        <w:rPr>
+          <w:rStyle w:val="NormalTok"/>
+        </w:rPr>
+        <w:t xml:space="preserve">(dat5</w:t>
+      </w:r>
+      <w:r>
+        <w:rPr>
+          <w:rStyle w:val="SpecialCharTok"/>
+        </w:rPr>
+        <w:t xml:space="preserve">$</w:t>
+      </w:r>
+      <w:r>
+        <w:rPr>
+          <w:rStyle w:val="NormalTok"/>
+        </w:rPr>
+        <w:t xml:space="preserve">CTSTAT3,</w:t>
+      </w:r>
+      <w:r>
+        <w:rPr>
+          <w:rStyle w:val="AttributeTok"/>
+        </w:rPr>
+        <w:t xml:space="preserve">na.rm=</w:t>
+      </w:r>
+      <w:r>
+        <w:rPr>
+          <w:rStyle w:val="NormalTok"/>
+        </w:rPr>
+        <w:t xml:space="preserve">T)</w:t>
+      </w:r>
+      <w:r>
+        <w:br/>
+      </w:r>
+      <w:r>
+        <w:br/>
+      </w:r>
+      <w:r>
+        <w:rPr>
+          <w:rStyle w:val="NormalTok"/>
+        </w:rPr>
+        <w:t xml:space="preserve">wt.dsn </w:t>
+      </w:r>
+      <w:r>
+        <w:rPr>
+          <w:rStyle w:val="OtherTok"/>
+        </w:rPr>
+        <w:t xml:space="preserve">&lt;-</w:t>
+      </w:r>
+      <w:r>
+        <w:rPr>
+          <w:rStyle w:val="NormalTok"/>
+        </w:rPr>
+        <w:t xml:space="preserve"> </w:t>
+      </w:r>
+      <w:r>
+        <w:rPr>
+          <w:rStyle w:val="FunctionTok"/>
+        </w:rPr>
+        <w:t xml:space="preserve">svydesign</w:t>
+      </w:r>
+      <w:r>
+        <w:rPr>
+          <w:rStyle w:val="NormalTok"/>
+        </w:rPr>
+        <w:t xml:space="preserve">(</w:t>
+      </w:r>
+      <w:r>
+        <w:rPr>
+          <w:rStyle w:val="AttributeTok"/>
+        </w:rPr>
+        <w:t xml:space="preserve">ids =</w:t>
+      </w:r>
+      <w:r>
+        <w:rPr>
+          <w:rStyle w:val="NormalTok"/>
+        </w:rPr>
+        <w:t xml:space="preserve"> </w:t>
+      </w:r>
+      <w:r>
+        <w:rPr>
+          <w:rStyle w:val="SpecialCharTok"/>
+        </w:rPr>
+        <w:t xml:space="preserve">~</w:t>
+      </w:r>
+      <w:r>
+        <w:rPr>
+          <w:rStyle w:val="NormalTok"/>
+        </w:rPr>
+        <w:t xml:space="preserve">PSU_P, </w:t>
+      </w:r>
+      <w:r>
+        <w:rPr>
+          <w:rStyle w:val="AttributeTok"/>
+        </w:rPr>
+        <w:t xml:space="preserve">strata =</w:t>
+      </w:r>
+      <w:r>
+        <w:rPr>
+          <w:rStyle w:val="NormalTok"/>
+        </w:rPr>
+        <w:t xml:space="preserve"> </w:t>
+      </w:r>
+      <w:r>
+        <w:rPr>
+          <w:rStyle w:val="SpecialCharTok"/>
+        </w:rPr>
+        <w:t xml:space="preserve">~</w:t>
+      </w:r>
+      <w:r>
+        <w:rPr>
+          <w:rStyle w:val="NormalTok"/>
+        </w:rPr>
+        <w:t xml:space="preserve">STRAT_P, </w:t>
+      </w:r>
+      <w:r>
+        <w:rPr>
+          <w:rStyle w:val="AttributeTok"/>
+        </w:rPr>
+        <w:t xml:space="preserve">weights =</w:t>
+      </w:r>
+      <w:r>
+        <w:rPr>
+          <w:rStyle w:val="NormalTok"/>
+        </w:rPr>
+        <w:t xml:space="preserve"> </w:t>
+      </w:r>
+      <w:r>
+        <w:rPr>
+          <w:rStyle w:val="SpecialCharTok"/>
+        </w:rPr>
+        <w:t xml:space="preserve">~</w:t>
+      </w:r>
+      <w:r>
+        <w:rPr>
+          <w:rStyle w:val="NormalTok"/>
+        </w:rPr>
+        <w:t xml:space="preserve">WTIA_PD, </w:t>
+      </w:r>
+      <w:r>
+        <w:rPr>
+          <w:rStyle w:val="AttributeTok"/>
+        </w:rPr>
+        <w:t xml:space="preserve">data =</w:t>
+      </w:r>
+      <w:r>
+        <w:rPr>
+          <w:rStyle w:val="NormalTok"/>
+        </w:rPr>
+        <w:t xml:space="preserve"> dat5, </w:t>
+      </w:r>
+      <w:r>
+        <w:rPr>
+          <w:rStyle w:val="AttributeTok"/>
+        </w:rPr>
+        <w:t xml:space="preserve">nest =</w:t>
+      </w:r>
+      <w:r>
+        <w:rPr>
+          <w:rStyle w:val="NormalTok"/>
+        </w:rPr>
+        <w:t xml:space="preserve"> </w:t>
+      </w:r>
+      <w:r>
+        <w:rPr>
+          <w:rStyle w:val="ConstantTok"/>
+        </w:rPr>
+        <w:t xml:space="preserve">TRUE</w:t>
+      </w:r>
+      <w:r>
+        <w:rPr>
+          <w:rStyle w:val="NormalTok"/>
+        </w:rPr>
+        <w:t xml:space="preserve">)</w:t>
+      </w:r>
+      <w:r>
+        <w:br/>
+      </w:r>
+      <w:r>
+        <w:rPr>
+          <w:rStyle w:val="NormalTok"/>
+        </w:rPr>
+        <w:t xml:space="preserve">wt.mean </w:t>
+      </w:r>
+      <w:r>
+        <w:rPr>
+          <w:rStyle w:val="OtherTok"/>
+        </w:rPr>
+        <w:t xml:space="preserve">&lt;-</w:t>
+      </w:r>
+      <w:r>
+        <w:rPr>
+          <w:rStyle w:val="NormalTok"/>
+        </w:rPr>
+        <w:t xml:space="preserve"> </w:t>
+      </w:r>
+      <w:r>
+        <w:rPr>
+          <w:rStyle w:val="FunctionTok"/>
+        </w:rPr>
+        <w:t xml:space="preserve">svymean</w:t>
+      </w:r>
+      <w:r>
+        <w:rPr>
+          <w:rStyle w:val="NormalTok"/>
+        </w:rPr>
+        <w:t xml:space="preserve">(</w:t>
+      </w:r>
+      <w:r>
+        <w:rPr>
+          <w:rStyle w:val="SpecialCharTok"/>
+        </w:rPr>
+        <w:t xml:space="preserve">~</w:t>
+      </w:r>
+      <w:r>
+        <w:rPr>
+          <w:rStyle w:val="NormalTok"/>
+        </w:rPr>
+        <w:t xml:space="preserve">CTSTAT3, wt.dsn, </w:t>
+      </w:r>
+      <w:r>
+        <w:rPr>
+          <w:rStyle w:val="AttributeTok"/>
+        </w:rPr>
+        <w:t xml:space="preserve">na.rm=</w:t>
+      </w:r>
+      <w:r>
+        <w:rPr>
+          <w:rStyle w:val="ConstantTok"/>
+        </w:rPr>
+        <w:t xml:space="preserve">TRUE</w:t>
+      </w:r>
+      <w:r>
+        <w:rPr>
+          <w:rStyle w:val="NormalTok"/>
+        </w:rPr>
+        <w:t xml:space="preserve">)</w:t>
+      </w:r>
+      <w:r>
+        <w:br/>
+      </w:r>
+      <w:r>
+        <w:br/>
+      </w:r>
+      <w:r>
+        <w:rPr>
+          <w:rStyle w:val="NormalTok"/>
+        </w:rPr>
+        <w:t xml:space="preserve">unwt.mean;wt.mean</w:t>
+      </w:r>
+    </w:p>
+    <w:p>
+      <w:pPr>
+        <w:pStyle w:val="SourceCode"/>
+      </w:pPr>
+      <w:r>
+        <w:rPr>
+          <w:rStyle w:val="VerbatimChar"/>
+        </w:rPr>
+        <w:t xml:space="preserve">## [1] 4.858154</w:t>
+      </w:r>
+    </w:p>
+    <w:p>
+      <w:pPr>
+        <w:pStyle w:val="SourceCode"/>
+      </w:pPr>
+      <w:r>
+        <w:rPr>
+          <w:rStyle w:val="VerbatimChar"/>
+        </w:rPr>
+        <w:t xml:space="preserve">##           mean     SE</w:t>
+      </w:r>
+      <w:r>
+        <w:br/>
+      </w:r>
+      <w:r>
+        <w:rPr>
+          <w:rStyle w:val="VerbatimChar"/>
+        </w:rPr>
+        <w:t xml:space="preserve">## CTSTAT3 4.9125 0.0702</w:t>
+      </w:r>
+    </w:p>
+    <w:p>
+      <w:pPr>
+        <w:pStyle w:val="SourceCode"/>
+      </w:pPr>
+      <w:r>
+        <w:rPr>
+          <w:rStyle w:val="NormalTok"/>
+        </w:rPr>
+        <w:t xml:space="preserve">dat5</w:t>
+      </w:r>
+      <w:r>
+        <w:rPr>
+          <w:rStyle w:val="SpecialCharTok"/>
+        </w:rPr>
+        <w:t xml:space="preserve">%&gt;%</w:t>
+      </w:r>
+      <w:r>
+        <w:rPr>
+          <w:rStyle w:val="FunctionTok"/>
+        </w:rPr>
         <w:t xml:space="preserve">ggplot</w:t>
       </w:r>
       <w:r>
@@ -2404,232 +2799,124 @@
         <w:rPr>
           <w:rStyle w:val="NormalTok"/>
         </w:rPr>
-        <w:t xml:space="preserve">(base,WT_Eligible,</w:t>
+        <w:t xml:space="preserve">(dat5</w:t>
+      </w:r>
+      <w:r>
+        <w:rPr>
+          <w:rStyle w:val="SpecialCharTok"/>
+        </w:rPr>
+        <w:t xml:space="preserve">$</w:t>
+      </w:r>
+      <w:r>
+        <w:rPr>
+          <w:rStyle w:val="NormalTok"/>
+        </w:rPr>
+        <w:t xml:space="preserve">CTSTAT3,dat5</w:t>
+      </w:r>
+      <w:r>
+        <w:rPr>
+          <w:rStyle w:val="SpecialCharTok"/>
+        </w:rPr>
+        <w:t xml:space="preserve">$</w:t>
+      </w:r>
+      <w:r>
+        <w:rPr>
+          <w:rStyle w:val="NormalTok"/>
+        </w:rPr>
+        <w:t xml:space="preserve">WTIA_PD))</w:t>
+      </w:r>
+      <w:r>
+        <w:rPr>
+          <w:rStyle w:val="SpecialCharTok"/>
+        </w:rPr>
+        <w:t xml:space="preserve">+</w:t>
+      </w:r>
+      <w:r>
+        <w:br/>
+      </w:r>
+      <w:r>
+        <w:rPr>
+          <w:rStyle w:val="NormalTok"/>
+        </w:rPr>
+        <w:t xml:space="preserve">  </w:t>
+      </w:r>
+      <w:r>
+        <w:rPr>
+          <w:rStyle w:val="FunctionTok"/>
+        </w:rPr>
+        <w:t xml:space="preserve">geom_point</w:t>
+      </w:r>
+      <w:r>
+        <w:rPr>
+          <w:rStyle w:val="NormalTok"/>
+        </w:rPr>
+        <w:t xml:space="preserve">()</w:t>
+      </w:r>
+      <w:r>
+        <w:rPr>
+          <w:rStyle w:val="SpecialCharTok"/>
+        </w:rPr>
+        <w:t xml:space="preserve">+</w:t>
+      </w:r>
+      <w:r>
+        <w:br/>
+      </w:r>
+      <w:r>
+        <w:rPr>
+          <w:rStyle w:val="NormalTok"/>
+        </w:rPr>
+        <w:t xml:space="preserve">    </w:t>
+      </w:r>
+      <w:r>
+        <w:rPr>
+          <w:rStyle w:val="FunctionTok"/>
+        </w:rPr>
+        <w:t xml:space="preserve">labs</w:t>
+      </w:r>
+      <w:r>
+        <w:rPr>
+          <w:rStyle w:val="NormalTok"/>
+        </w:rPr>
+        <w:t xml:space="preserve">(</w:t>
       </w:r>
       <w:r>
         <w:rPr>
           <w:rStyle w:val="AttributeTok"/>
         </w:rPr>
-        <w:t xml:space="preserve">color=</w:t>
-      </w:r>
-      <w:r>
-        <w:rPr>
-          <w:rStyle w:val="FunctionTok"/>
-        </w:rPr>
-        <w:t xml:space="preserve">factor</w:t>
-      </w:r>
-      <w:r>
-        <w:rPr>
-          <w:rStyle w:val="NormalTok"/>
-        </w:rPr>
-        <w:t xml:space="preserve">(CENREG)))</w:t>
-      </w:r>
-      <w:r>
-        <w:rPr>
-          <w:rStyle w:val="SpecialCharTok"/>
-        </w:rPr>
-        <w:t xml:space="preserve">+</w:t>
-      </w:r>
-      <w:r>
-        <w:br/>
-      </w:r>
-      <w:r>
-        <w:rPr>
-          <w:rStyle w:val="NormalTok"/>
-        </w:rPr>
-        <w:t xml:space="preserve">  </w:t>
-      </w:r>
-      <w:r>
-        <w:rPr>
-          <w:rStyle w:val="FunctionTok"/>
-        </w:rPr>
-        <w:t xml:space="preserve">geom_point</w:t>
-      </w:r>
-      <w:r>
-        <w:rPr>
-          <w:rStyle w:val="NormalTok"/>
-        </w:rPr>
-        <w:t xml:space="preserve">(</w:t>
+        <w:t xml:space="preserve">x=</w:t>
+      </w:r>
+      <w:r>
+        <w:rPr>
+          <w:rStyle w:val="StringTok"/>
+        </w:rPr>
+        <w:t xml:space="preserve">"Number of contact attempts that resulted in noncontact"</w:t>
+      </w:r>
+      <w:r>
+        <w:rPr>
+          <w:rStyle w:val="NormalTok"/>
+        </w:rPr>
+        <w:t xml:space="preserve">,</w:t>
+      </w:r>
+      <w:r>
+        <w:br/>
+      </w:r>
+      <w:r>
+        <w:rPr>
+          <w:rStyle w:val="NormalTok"/>
+        </w:rPr>
+        <w:t xml:space="preserve">   </w:t>
       </w:r>
       <w:r>
         <w:rPr>
           <w:rStyle w:val="AttributeTok"/>
         </w:rPr>
-        <w:t xml:space="preserve">alpha=</w:t>
-      </w:r>
-      <w:r>
-        <w:rPr>
-          <w:rStyle w:val="FloatTok"/>
-        </w:rPr>
-        <w:t xml:space="preserve">0.2</w:t>
-      </w:r>
-      <w:r>
-        <w:rPr>
-          <w:rStyle w:val="NormalTok"/>
-        </w:rPr>
-        <w:t xml:space="preserve">, </w:t>
-      </w:r>
-      <w:r>
-        <w:rPr>
-          <w:rStyle w:val="AttributeTok"/>
-        </w:rPr>
-        <w:t xml:space="preserve">size=</w:t>
-      </w:r>
-      <w:r>
-        <w:rPr>
-          <w:rStyle w:val="DecValTok"/>
-        </w:rPr>
-        <w:t xml:space="preserve">2</w:t>
-      </w:r>
-      <w:r>
-        <w:rPr>
-          <w:rStyle w:val="NormalTok"/>
-        </w:rPr>
-        <w:t xml:space="preserve">) </w:t>
-      </w:r>
-      <w:r>
-        <w:rPr>
-          <w:rStyle w:val="SpecialCharTok"/>
-        </w:rPr>
-        <w:t xml:space="preserve">+</w:t>
-      </w:r>
-      <w:r>
-        <w:br/>
-      </w:r>
-      <w:r>
-        <w:rPr>
-          <w:rStyle w:val="NormalTok"/>
-        </w:rPr>
-        <w:t xml:space="preserve">  </w:t>
-      </w:r>
-      <w:r>
-        <w:rPr>
-          <w:rStyle w:val="FunctionTok"/>
-        </w:rPr>
-        <w:t xml:space="preserve">facet_grid</w:t>
-      </w:r>
-      <w:r>
-        <w:rPr>
-          <w:rStyle w:val="NormalTok"/>
-        </w:rPr>
-        <w:t xml:space="preserve">(</w:t>
-      </w:r>
-      <w:r>
-        <w:rPr>
-          <w:rStyle w:val="FunctionTok"/>
-        </w:rPr>
-        <w:t xml:space="preserve">vars</w:t>
-      </w:r>
-      <w:r>
-        <w:rPr>
-          <w:rStyle w:val="NormalTok"/>
-        </w:rPr>
-        <w:t xml:space="preserve">(OUTCOME),</w:t>
-      </w:r>
-      <w:r>
-        <w:rPr>
-          <w:rStyle w:val="FunctionTok"/>
-        </w:rPr>
-        <w:t xml:space="preserve">vars</w:t>
-      </w:r>
-      <w:r>
-        <w:rPr>
-          <w:rStyle w:val="NormalTok"/>
-        </w:rPr>
-        <w:t xml:space="preserve">(CENREG))</w:t>
-      </w:r>
-      <w:r>
-        <w:rPr>
-          <w:rStyle w:val="SpecialCharTok"/>
-        </w:rPr>
-        <w:t xml:space="preserve">+</w:t>
-      </w:r>
-      <w:r>
-        <w:br/>
-      </w:r>
-      <w:r>
-        <w:rPr>
-          <w:rStyle w:val="NormalTok"/>
-        </w:rPr>
-        <w:t xml:space="preserve">  </w:t>
-      </w:r>
-      <w:r>
-        <w:rPr>
-          <w:rStyle w:val="FunctionTok"/>
-        </w:rPr>
-        <w:t xml:space="preserve">labs</w:t>
-      </w:r>
-      <w:r>
-        <w:rPr>
-          <w:rStyle w:val="NormalTok"/>
-        </w:rPr>
-        <w:t xml:space="preserve">(</w:t>
-      </w:r>
-      <w:r>
-        <w:rPr>
-          <w:rStyle w:val="AttributeTok"/>
-        </w:rPr>
-        <w:t xml:space="preserve">x=</w:t>
+        <w:t xml:space="preserve">y=</w:t>
       </w:r>
       <w:r>
         <w:rPr>
           <w:rStyle w:val="StringTok"/>
         </w:rPr>
         <w:t xml:space="preserve">"Base weight"</w:t>
-      </w:r>
-      <w:r>
-        <w:rPr>
-          <w:rStyle w:val="NormalTok"/>
-        </w:rPr>
-        <w:t xml:space="preserve">,</w:t>
-      </w:r>
-      <w:r>
-        <w:br/>
-      </w:r>
-      <w:r>
-        <w:rPr>
-          <w:rStyle w:val="NormalTok"/>
-        </w:rPr>
-        <w:t xml:space="preserve">   </w:t>
-      </w:r>
-      <w:r>
-        <w:rPr>
-          <w:rStyle w:val="AttributeTok"/>
-        </w:rPr>
-        <w:t xml:space="preserve">y=</w:t>
-      </w:r>
-      <w:r>
-        <w:rPr>
-          <w:rStyle w:val="StringTok"/>
-        </w:rPr>
-        <w:t xml:space="preserve">"Unknown Wligibility Adjusted Weight"</w:t>
-      </w:r>
-      <w:r>
-        <w:rPr>
-          <w:rStyle w:val="NormalTok"/>
-        </w:rPr>
-        <w:t xml:space="preserve">,</w:t>
-      </w:r>
-      <w:r>
-        <w:br/>
-      </w:r>
-      <w:r>
-        <w:rPr>
-          <w:rStyle w:val="NormalTok"/>
-        </w:rPr>
-        <w:t xml:space="preserve">   </w:t>
-      </w:r>
-      <w:r>
-        <w:rPr>
-          <w:rStyle w:val="AttributeTok"/>
-        </w:rPr>
-        <w:t xml:space="preserve">color=</w:t>
-      </w:r>
-      <w:r>
-        <w:rPr>
-          <w:rStyle w:val="StringTok"/>
-        </w:rPr>
-        <w:t xml:space="preserve">"Census Region of Residence"</w:t>
       </w:r>
       <w:r>
         <w:rPr>
@@ -2652,13 +2939,13 @@
               <a:graphicData uri="http://schemas.openxmlformats.org/drawingml/2006/picture">
                 <pic:pic>
                   <pic:nvPicPr>
-                    <pic:cNvPr descr="HW8_files/figure-docx/unnamed-chunk-6-1.png" id="0" name="Picture"/>
+                    <pic:cNvPr descr="HW8_files/figure-docx/unnamed-chunk-8-1.png" id="0" name="Picture"/>
                     <pic:cNvPicPr>
                       <a:picLocks noChangeArrowheads="1" noChangeAspect="1"/>
                     </pic:cNvPicPr>
                   </pic:nvPicPr>
                   <pic:blipFill>
-                    <a:blip r:embed="rId22"/>
+                    <a:blip r:embed="rId23"/>
                     <a:stretch>
                       <a:fillRect/>
                     </a:stretch>
@@ -2685,14 +2972,48 @@
         </w:drawing>
       </w:r>
     </w:p>
-    <w:bookmarkEnd w:id="23"/>
-    <w:bookmarkStart w:id="25" w:name="q4."/>
+    <w:p>
+      <w:pPr>
+        <w:pStyle w:val="BodyText"/>
+      </w:pPr>
+      <w:r>
+        <w:t xml:space="preserve">The mean of CTSTAT3 among nonrespondents without base weights is 4.86, while after using base weight it is 4.91. The mean value of CTSTAT3 is inflated slightly when using the base weights because, as can be seen from the scatterplot of baseweight and CTSTAT3 above, the cases with base weights above 10,000 mostly required more than 5 contact attempts before they were classified as noncontacts. The large base weights for those cases are driving the weighted mean value to be highter.</w:t>
+      </w:r>
+    </w:p>
+    <w:p>
+      <w:pPr>
+        <w:pStyle w:val="BodyText"/>
+      </w:pPr>
+      <w:r>
+        <w:t xml:space="preserve">However, it should be noted that the NHIS description file says</w:t>
+      </w:r>
+      <w:r>
+        <w:t xml:space="preserve"> </w:t>
+      </w:r>
+      <w:r>
+        <w:t xml:space="preserve">“</w:t>
+      </w:r>
+      <w:r>
+        <w:t xml:space="preserve">not every analysis involving the paradata File will entail making population inferences. For example, a data user may want to describe the level of effort (number of contact attempts) expended by NHIS interviewers across a wide range of final case dispositions (complete interview, partial interview, noncontact, refusal, etc.). Use of WTIA_PD would not be necessary in this situation.</w:t>
+      </w:r>
+      <w:r>
+        <w:t xml:space="preserve">”</w:t>
+      </w:r>
+      <w:r>
+        <w:t xml:space="preserve"> </w:t>
+      </w:r>
+      <w:r>
+        <w:t xml:space="preserve">The number of contact attempts it took to reach a house is not intrinsically related to that house’s selection probability, so it doesn’t really make sense to use the weights when analyzing this variable.</w:t>
+      </w:r>
+    </w:p>
+    <w:bookmarkEnd w:id="24"/>
+    <w:bookmarkStart w:id="25" w:name="q5a."/>
     <w:p>
       <w:pPr>
         <w:pStyle w:val="Heading1"/>
       </w:pPr>
       <w:r>
-        <w:t xml:space="preserve">Q4.</w:t>
+        <w:t xml:space="preserve">Q5a.</w:t>
       </w:r>
     </w:p>
     <w:p>
@@ -2701,9 +3022,30 @@
       </w:pPr>
       <w:r>
         <w:rPr>
-          <w:rStyle w:val="NormalTok"/>
-        </w:rPr>
-        <w:t xml:space="preserve">dat5</w:t>
+          <w:rStyle w:val="CommentTok"/>
+        </w:rPr>
+        <w:t xml:space="preserve">#Create binary indicator for response</w:t>
+      </w:r>
+      <w:r>
+        <w:br/>
+      </w:r>
+      <w:r>
+        <w:rPr>
+          <w:rStyle w:val="NormalTok"/>
+        </w:rPr>
+        <w:t xml:space="preserve">dat</w:t>
+      </w:r>
+      <w:r>
+        <w:rPr>
+          <w:rStyle w:val="SpecialCharTok"/>
+        </w:rPr>
+        <w:t xml:space="preserve">$</w:t>
+      </w:r>
+      <w:r>
+        <w:rPr>
+          <w:rStyle w:val="NormalTok"/>
+        </w:rPr>
+        <w:t xml:space="preserve">resp </w:t>
       </w:r>
       <w:r>
         <w:rPr>
@@ -2715,25 +3057,31 @@
         <w:rPr>
           <w:rStyle w:val="NormalTok"/>
         </w:rPr>
-        <w:t xml:space="preserve">dat</w:t>
-      </w:r>
-      <w:r>
-        <w:rPr>
-          <w:rStyle w:val="SpecialCharTok"/>
-        </w:rPr>
-        <w:t xml:space="preserve">%&gt;%</w:t>
+        <w:t xml:space="preserve"> </w:t>
       </w:r>
       <w:r>
         <w:rPr>
           <w:rStyle w:val="FunctionTok"/>
         </w:rPr>
-        <w:t xml:space="preserve">filter</w:t>
-      </w:r>
-      <w:r>
-        <w:rPr>
-          <w:rStyle w:val="NormalTok"/>
-        </w:rPr>
-        <w:t xml:space="preserve">(OUTCOME</w:t>
+        <w:t xml:space="preserve">case_when</w:t>
+      </w:r>
+      <w:r>
+        <w:rPr>
+          <w:rStyle w:val="NormalTok"/>
+        </w:rPr>
+        <w:t xml:space="preserve">(dat</w:t>
+      </w:r>
+      <w:r>
+        <w:rPr>
+          <w:rStyle w:val="SpecialCharTok"/>
+        </w:rPr>
+        <w:t xml:space="preserve">$</w:t>
+      </w:r>
+      <w:r>
+        <w:rPr>
+          <w:rStyle w:val="NormalTok"/>
+        </w:rPr>
+        <w:t xml:space="preserve">OUTCOME1</w:t>
       </w:r>
       <w:r>
         <w:rPr>
@@ -2743,258 +3091,429 @@
       </w:r>
       <w:r>
         <w:rPr>
+          <w:rStyle w:val="DecValTok"/>
+        </w:rPr>
+        <w:t xml:space="preserve">201</w:t>
+      </w:r>
+      <w:r>
+        <w:rPr>
+          <w:rStyle w:val="NormalTok"/>
+        </w:rPr>
+        <w:t xml:space="preserve"> </w:t>
+      </w:r>
+      <w:r>
+        <w:rPr>
+          <w:rStyle w:val="SpecialCharTok"/>
+        </w:rPr>
+        <w:t xml:space="preserve">~</w:t>
+      </w:r>
+      <w:r>
+        <w:rPr>
+          <w:rStyle w:val="NormalTok"/>
+        </w:rPr>
+        <w:t xml:space="preserve"> </w:t>
+      </w:r>
+      <w:r>
+        <w:rPr>
+          <w:rStyle w:val="DecValTok"/>
+        </w:rPr>
+        <w:t xml:space="preserve">1</w:t>
+      </w:r>
+      <w:r>
+        <w:rPr>
+          <w:rStyle w:val="NormalTok"/>
+        </w:rPr>
+        <w:t xml:space="preserve">,</w:t>
+      </w:r>
+      <w:r>
+        <w:br/>
+      </w:r>
+      <w:r>
+        <w:rPr>
+          <w:rStyle w:val="NormalTok"/>
+        </w:rPr>
+        <w:t xml:space="preserve">                       </w:t>
+      </w:r>
+      <w:r>
+        <w:rPr>
+          <w:rStyle w:val="ConstantTok"/>
+        </w:rPr>
+        <w:t xml:space="preserve">TRUE</w:t>
+      </w:r>
+      <w:r>
+        <w:rPr>
+          <w:rStyle w:val="NormalTok"/>
+        </w:rPr>
+        <w:t xml:space="preserve"> </w:t>
+      </w:r>
+      <w:r>
+        <w:rPr>
+          <w:rStyle w:val="SpecialCharTok"/>
+        </w:rPr>
+        <w:t xml:space="preserve">~</w:t>
+      </w:r>
+      <w:r>
+        <w:rPr>
+          <w:rStyle w:val="NormalTok"/>
+        </w:rPr>
+        <w:t xml:space="preserve"> </w:t>
+      </w:r>
+      <w:r>
+        <w:rPr>
+          <w:rStyle w:val="DecValTok"/>
+        </w:rPr>
+        <w:t xml:space="preserve">0</w:t>
+      </w:r>
+      <w:r>
+        <w:br/>
+      </w:r>
+      <w:r>
+        <w:rPr>
+          <w:rStyle w:val="NormalTok"/>
+        </w:rPr>
+        <w:t xml:space="preserve">                       )</w:t>
+      </w:r>
+      <w:r>
+        <w:br/>
+      </w:r>
+      <w:r>
+        <w:br/>
+      </w:r>
+      <w:r>
+        <w:rPr>
+          <w:rStyle w:val="CommentTok"/>
+        </w:rPr>
+        <w:t xml:space="preserve">#Design for weighted model</w:t>
+      </w:r>
+      <w:r>
+        <w:br/>
+      </w:r>
+      <w:r>
+        <w:rPr>
+          <w:rStyle w:val="NormalTok"/>
+        </w:rPr>
+        <w:t xml:space="preserve">wt.dsn2 </w:t>
+      </w:r>
+      <w:r>
+        <w:rPr>
+          <w:rStyle w:val="OtherTok"/>
+        </w:rPr>
+        <w:t xml:space="preserve">&lt;-</w:t>
+      </w:r>
+      <w:r>
+        <w:rPr>
+          <w:rStyle w:val="NormalTok"/>
+        </w:rPr>
+        <w:t xml:space="preserve"> </w:t>
+      </w:r>
+      <w:r>
+        <w:rPr>
+          <w:rStyle w:val="FunctionTok"/>
+        </w:rPr>
+        <w:t xml:space="preserve">svydesign</w:t>
+      </w:r>
+      <w:r>
+        <w:rPr>
+          <w:rStyle w:val="NormalTok"/>
+        </w:rPr>
+        <w:t xml:space="preserve">(</w:t>
+      </w:r>
+      <w:r>
+        <w:rPr>
+          <w:rStyle w:val="AttributeTok"/>
+        </w:rPr>
+        <w:t xml:space="preserve">ids =</w:t>
+      </w:r>
+      <w:r>
+        <w:rPr>
+          <w:rStyle w:val="NormalTok"/>
+        </w:rPr>
+        <w:t xml:space="preserve"> </w:t>
+      </w:r>
+      <w:r>
+        <w:rPr>
+          <w:rStyle w:val="SpecialCharTok"/>
+        </w:rPr>
+        <w:t xml:space="preserve">~</w:t>
+      </w:r>
+      <w:r>
+        <w:rPr>
+          <w:rStyle w:val="NormalTok"/>
+        </w:rPr>
+        <w:t xml:space="preserve">PSU_P, </w:t>
+      </w:r>
+      <w:r>
+        <w:rPr>
+          <w:rStyle w:val="AttributeTok"/>
+        </w:rPr>
+        <w:t xml:space="preserve">strata =</w:t>
+      </w:r>
+      <w:r>
+        <w:rPr>
+          <w:rStyle w:val="NormalTok"/>
+        </w:rPr>
+        <w:t xml:space="preserve"> </w:t>
+      </w:r>
+      <w:r>
+        <w:rPr>
+          <w:rStyle w:val="SpecialCharTok"/>
+        </w:rPr>
+        <w:t xml:space="preserve">~</w:t>
+      </w:r>
+      <w:r>
+        <w:rPr>
+          <w:rStyle w:val="NormalTok"/>
+        </w:rPr>
+        <w:t xml:space="preserve">STRAT_P, </w:t>
+      </w:r>
+      <w:r>
+        <w:rPr>
+          <w:rStyle w:val="AttributeTok"/>
+        </w:rPr>
+        <w:t xml:space="preserve">weights =</w:t>
+      </w:r>
+      <w:r>
+        <w:rPr>
+          <w:rStyle w:val="NormalTok"/>
+        </w:rPr>
+        <w:t xml:space="preserve"> </w:t>
+      </w:r>
+      <w:r>
+        <w:rPr>
+          <w:rStyle w:val="SpecialCharTok"/>
+        </w:rPr>
+        <w:t xml:space="preserve">~</w:t>
+      </w:r>
+      <w:r>
+        <w:rPr>
+          <w:rStyle w:val="NormalTok"/>
+        </w:rPr>
+        <w:t xml:space="preserve">WTIA_PD, </w:t>
+      </w:r>
+      <w:r>
+        <w:rPr>
+          <w:rStyle w:val="AttributeTok"/>
+        </w:rPr>
+        <w:t xml:space="preserve">data =</w:t>
+      </w:r>
+      <w:r>
+        <w:rPr>
+          <w:rStyle w:val="NormalTok"/>
+        </w:rPr>
+        <w:t xml:space="preserve"> dat, </w:t>
+      </w:r>
+      <w:r>
+        <w:rPr>
+          <w:rStyle w:val="AttributeTok"/>
+        </w:rPr>
+        <w:t xml:space="preserve">nest =</w:t>
+      </w:r>
+      <w:r>
+        <w:rPr>
+          <w:rStyle w:val="NormalTok"/>
+        </w:rPr>
+        <w:t xml:space="preserve"> </w:t>
+      </w:r>
+      <w:r>
+        <w:rPr>
+          <w:rStyle w:val="ConstantTok"/>
+        </w:rPr>
+        <w:t xml:space="preserve">TRUE</w:t>
+      </w:r>
+      <w:r>
+        <w:rPr>
+          <w:rStyle w:val="NormalTok"/>
+        </w:rPr>
+        <w:t xml:space="preserve">)</w:t>
+      </w:r>
+      <w:r>
+        <w:br/>
+      </w:r>
+      <w:r>
+        <w:br/>
+      </w:r>
+      <w:r>
+        <w:rPr>
+          <w:rStyle w:val="CommentTok"/>
+        </w:rPr>
+        <w:t xml:space="preserve">#Weighted binary propensity model</w:t>
+      </w:r>
+      <w:r>
+        <w:br/>
+      </w:r>
+      <w:r>
+        <w:rPr>
+          <w:rStyle w:val="NormalTok"/>
+        </w:rPr>
+        <w:t xml:space="preserve">glm.svylogit </w:t>
+      </w:r>
+      <w:r>
+        <w:rPr>
+          <w:rStyle w:val="OtherTok"/>
+        </w:rPr>
+        <w:t xml:space="preserve">&lt;-</w:t>
+      </w:r>
+      <w:r>
+        <w:rPr>
+          <w:rStyle w:val="NormalTok"/>
+        </w:rPr>
+        <w:t xml:space="preserve"> </w:t>
+      </w:r>
+      <w:r>
+        <w:rPr>
+          <w:rStyle w:val="FunctionTok"/>
+        </w:rPr>
+        <w:t xml:space="preserve">svyglm</w:t>
+      </w:r>
+      <w:r>
+        <w:rPr>
+          <w:rStyle w:val="NormalTok"/>
+        </w:rPr>
+        <w:t xml:space="preserve">(resp </w:t>
+      </w:r>
+      <w:r>
+        <w:rPr>
+          <w:rStyle w:val="SpecialCharTok"/>
+        </w:rPr>
+        <w:t xml:space="preserve">~</w:t>
+      </w:r>
+      <w:r>
+        <w:rPr>
+          <w:rStyle w:val="NormalTok"/>
+        </w:rPr>
+        <w:t xml:space="preserve"> </w:t>
+      </w:r>
+      <w:r>
+        <w:rPr>
+          <w:rStyle w:val="FunctionTok"/>
+        </w:rPr>
+        <w:t xml:space="preserve">as.factor</w:t>
+      </w:r>
+      <w:r>
+        <w:rPr>
+          <w:rStyle w:val="NormalTok"/>
+        </w:rPr>
+        <w:t xml:space="preserve">(CENREG) </w:t>
+      </w:r>
+      <w:r>
+        <w:rPr>
+          <w:rStyle w:val="SpecialCharTok"/>
+        </w:rPr>
+        <w:t xml:space="preserve">+</w:t>
+      </w:r>
+      <w:r>
+        <w:rPr>
+          <w:rStyle w:val="NormalTok"/>
+        </w:rPr>
+        <w:t xml:space="preserve"> </w:t>
+      </w:r>
+      <w:r>
+        <w:rPr>
+          <w:rStyle w:val="FunctionTok"/>
+        </w:rPr>
+        <w:t xml:space="preserve">as.factor</w:t>
+      </w:r>
+      <w:r>
+        <w:rPr>
+          <w:rStyle w:val="NormalTok"/>
+        </w:rPr>
+        <w:t xml:space="preserve">(STRAT_P) </w:t>
+      </w:r>
+      <w:r>
+        <w:rPr>
+          <w:rStyle w:val="SpecialCharTok"/>
+        </w:rPr>
+        <w:t xml:space="preserve">+</w:t>
+      </w:r>
+      <w:r>
+        <w:rPr>
+          <w:rStyle w:val="NormalTok"/>
+        </w:rPr>
+        <w:t xml:space="preserve">  </w:t>
+      </w:r>
+      <w:r>
+        <w:rPr>
+          <w:rStyle w:val="FunctionTok"/>
+        </w:rPr>
+        <w:t xml:space="preserve">as.factor</w:t>
+      </w:r>
+      <w:r>
+        <w:rPr>
+          <w:rStyle w:val="NormalTok"/>
+        </w:rPr>
+        <w:t xml:space="preserve">(INTV_MON), </w:t>
+      </w:r>
+      <w:r>
+        <w:br/>
+      </w:r>
+      <w:r>
+        <w:rPr>
+          <w:rStyle w:val="NormalTok"/>
+        </w:rPr>
+        <w:t xml:space="preserve">                       </w:t>
+      </w:r>
+      <w:r>
+        <w:rPr>
+          <w:rStyle w:val="AttributeTok"/>
+        </w:rPr>
+        <w:t xml:space="preserve">family =</w:t>
+      </w:r>
+      <w:r>
+        <w:rPr>
+          <w:rStyle w:val="NormalTok"/>
+        </w:rPr>
+        <w:t xml:space="preserve"> </w:t>
+      </w:r>
+      <w:r>
+        <w:rPr>
+          <w:rStyle w:val="FunctionTok"/>
+        </w:rPr>
+        <w:t xml:space="preserve">binomial</w:t>
+      </w:r>
+      <w:r>
+        <w:rPr>
+          <w:rStyle w:val="NormalTok"/>
+        </w:rPr>
+        <w:t xml:space="preserve">(</w:t>
+      </w:r>
+      <w:r>
+        <w:rPr>
+          <w:rStyle w:val="AttributeTok"/>
+        </w:rPr>
+        <w:t xml:space="preserve">link=</w:t>
+      </w:r>
+      <w:r>
+        <w:rPr>
           <w:rStyle w:val="StringTok"/>
         </w:rPr>
-        <w:t xml:space="preserve">"Nonresponse"</w:t>
-      </w:r>
-      <w:r>
-        <w:rPr>
-          <w:rStyle w:val="NormalTok"/>
-        </w:rPr>
-        <w:t xml:space="preserve">)</w:t>
-      </w:r>
-      <w:r>
-        <w:br/>
-      </w:r>
-      <w:r>
-        <w:br/>
-      </w:r>
-      <w:r>
-        <w:rPr>
-          <w:rStyle w:val="NormalTok"/>
-        </w:rPr>
-        <w:t xml:space="preserve">unwt.mean</w:t>
-      </w:r>
-      <w:r>
-        <w:rPr>
-          <w:rStyle w:val="OtherTok"/>
-        </w:rPr>
-        <w:t xml:space="preserve">=</w:t>
-      </w:r>
-      <w:r>
-        <w:rPr>
-          <w:rStyle w:val="FunctionTok"/>
-        </w:rPr>
-        <w:t xml:space="preserve">mean</w:t>
-      </w:r>
-      <w:r>
-        <w:rPr>
-          <w:rStyle w:val="NormalTok"/>
-        </w:rPr>
-        <w:t xml:space="preserve">(dat5</w:t>
-      </w:r>
-      <w:r>
-        <w:rPr>
-          <w:rStyle w:val="SpecialCharTok"/>
-        </w:rPr>
-        <w:t xml:space="preserve">$</w:t>
-      </w:r>
-      <w:r>
-        <w:rPr>
-          <w:rStyle w:val="NormalTok"/>
-        </w:rPr>
-        <w:t xml:space="preserve">CTSTAT3,</w:t>
+        <w:t xml:space="preserve">"logit"</w:t>
+      </w:r>
+      <w:r>
+        <w:rPr>
+          <w:rStyle w:val="NormalTok"/>
+        </w:rPr>
+        <w:t xml:space="preserve">), </w:t>
+      </w:r>
+      <w:r>
+        <w:br/>
+      </w:r>
+      <w:r>
+        <w:rPr>
+          <w:rStyle w:val="NormalTok"/>
+        </w:rPr>
+        <w:t xml:space="preserve">                       </w:t>
       </w:r>
       <w:r>
         <w:rPr>
           <w:rStyle w:val="AttributeTok"/>
         </w:rPr>
-        <w:t xml:space="preserve">na.rm=</w:t>
-      </w:r>
-      <w:r>
-        <w:rPr>
-          <w:rStyle w:val="NormalTok"/>
-        </w:rPr>
-        <w:t xml:space="preserve">T)</w:t>
-      </w:r>
-      <w:r>
-        <w:br/>
-      </w:r>
-      <w:r>
-        <w:br/>
-      </w:r>
-      <w:r>
-        <w:rPr>
-          <w:rStyle w:val="NormalTok"/>
-        </w:rPr>
-        <w:t xml:space="preserve">wt.dsn </w:t>
-      </w:r>
-      <w:r>
-        <w:rPr>
-          <w:rStyle w:val="OtherTok"/>
-        </w:rPr>
-        <w:t xml:space="preserve">&lt;-</w:t>
-      </w:r>
-      <w:r>
-        <w:rPr>
-          <w:rStyle w:val="NormalTok"/>
-        </w:rPr>
-        <w:t xml:space="preserve"> </w:t>
-      </w:r>
-      <w:r>
-        <w:rPr>
-          <w:rStyle w:val="FunctionTok"/>
-        </w:rPr>
-        <w:t xml:space="preserve">svydesign</w:t>
-      </w:r>
-      <w:r>
-        <w:rPr>
-          <w:rStyle w:val="NormalTok"/>
-        </w:rPr>
-        <w:t xml:space="preserve">(</w:t>
-      </w:r>
-      <w:r>
-        <w:rPr>
-          <w:rStyle w:val="SpecialCharTok"/>
-        </w:rPr>
-        <w:t xml:space="preserve">~</w:t>
-      </w:r>
-      <w:r>
-        <w:rPr>
-          <w:rStyle w:val="DecValTok"/>
-        </w:rPr>
-        <w:t xml:space="preserve">1</w:t>
-      </w:r>
-      <w:r>
-        <w:rPr>
-          <w:rStyle w:val="NormalTok"/>
-        </w:rPr>
-        <w:t xml:space="preserve">, </w:t>
-      </w:r>
-      <w:r>
-        <w:rPr>
-          <w:rStyle w:val="AttributeTok"/>
-        </w:rPr>
-        <w:t xml:space="preserve">strata =</w:t>
-      </w:r>
-      <w:r>
-        <w:rPr>
-          <w:rStyle w:val="NormalTok"/>
-        </w:rPr>
-        <w:t xml:space="preserve"> </w:t>
-      </w:r>
-      <w:r>
-        <w:rPr>
-          <w:rStyle w:val="ConstantTok"/>
-        </w:rPr>
-        <w:t xml:space="preserve">NULL</w:t>
-      </w:r>
-      <w:r>
-        <w:rPr>
-          <w:rStyle w:val="NormalTok"/>
-        </w:rPr>
-        <w:t xml:space="preserve">, </w:t>
-      </w:r>
-      <w:r>
-        <w:rPr>
-          <w:rStyle w:val="AttributeTok"/>
-        </w:rPr>
-        <w:t xml:space="preserve">weights =</w:t>
-      </w:r>
-      <w:r>
-        <w:rPr>
-          <w:rStyle w:val="NormalTok"/>
-        </w:rPr>
-        <w:t xml:space="preserve"> </w:t>
-      </w:r>
-      <w:r>
-        <w:rPr>
-          <w:rStyle w:val="SpecialCharTok"/>
-        </w:rPr>
-        <w:t xml:space="preserve">~</w:t>
-      </w:r>
-      <w:r>
-        <w:rPr>
-          <w:rStyle w:val="NormalTok"/>
-        </w:rPr>
-        <w:t xml:space="preserve">WTIA_PD, </w:t>
-      </w:r>
-      <w:r>
-        <w:rPr>
-          <w:rStyle w:val="AttributeTok"/>
-        </w:rPr>
-        <w:t xml:space="preserve">data =</w:t>
-      </w:r>
-      <w:r>
-        <w:rPr>
-          <w:rStyle w:val="NormalTok"/>
-        </w:rPr>
-        <w:t xml:space="preserve"> dat5)</w:t>
-      </w:r>
-      <w:r>
-        <w:br/>
-      </w:r>
-      <w:r>
-        <w:rPr>
-          <w:rStyle w:val="NormalTok"/>
-        </w:rPr>
-        <w:t xml:space="preserve">wt.mean </w:t>
-      </w:r>
-      <w:r>
-        <w:rPr>
-          <w:rStyle w:val="OtherTok"/>
-        </w:rPr>
-        <w:t xml:space="preserve">&lt;-</w:t>
-      </w:r>
-      <w:r>
-        <w:rPr>
-          <w:rStyle w:val="NormalTok"/>
-        </w:rPr>
-        <w:t xml:space="preserve"> </w:t>
-      </w:r>
-      <w:r>
-        <w:rPr>
-          <w:rStyle w:val="FunctionTok"/>
-        </w:rPr>
-        <w:t xml:space="preserve">svymean</w:t>
-      </w:r>
-      <w:r>
-        <w:rPr>
-          <w:rStyle w:val="NormalTok"/>
-        </w:rPr>
-        <w:t xml:space="preserve">(</w:t>
-      </w:r>
-      <w:r>
-        <w:rPr>
-          <w:rStyle w:val="SpecialCharTok"/>
-        </w:rPr>
-        <w:t xml:space="preserve">~</w:t>
-      </w:r>
-      <w:r>
-        <w:rPr>
-          <w:rStyle w:val="NormalTok"/>
-        </w:rPr>
-        <w:t xml:space="preserve">CTSTAT3, wt.dsn, </w:t>
-      </w:r>
-      <w:r>
-        <w:rPr>
-          <w:rStyle w:val="AttributeTok"/>
-        </w:rPr>
-        <w:t xml:space="preserve">na.rm=</w:t>
-      </w:r>
-      <w:r>
-        <w:rPr>
-          <w:rStyle w:val="ConstantTok"/>
-        </w:rPr>
-        <w:t xml:space="preserve">TRUE</w:t>
-      </w:r>
-      <w:r>
-        <w:rPr>
-          <w:rStyle w:val="NormalTok"/>
-        </w:rPr>
-        <w:t xml:space="preserve">)</w:t>
-      </w:r>
-      <w:r>
-        <w:br/>
-      </w:r>
-      <w:r>
-        <w:br/>
-      </w:r>
-      <w:r>
-        <w:rPr>
-          <w:rStyle w:val="NormalTok"/>
-        </w:rPr>
-        <w:t xml:space="preserve">unwt.mean;wt.mean</w:t>
+        <w:t xml:space="preserve">design =</w:t>
+      </w:r>
+      <w:r>
+        <w:rPr>
+          <w:rStyle w:val="NormalTok"/>
+        </w:rPr>
+        <w:t xml:space="preserve"> wt.dsn2)</w:t>
       </w:r>
     </w:p>
     <w:p>
@@ -3005,7 +3524,7 @@
         <w:rPr>
           <w:rStyle w:val="VerbatimChar"/>
         </w:rPr>
-        <w:t xml:space="preserve">## [1] 4.858154</w:t>
+        <w:t xml:space="preserve">## Warning in eval(family$initialize): non-integer #successes in a binomial glm!</w:t>
       </w:r>
     </w:p>
     <w:p>
@@ -3014,18 +3533,1020 @@
       </w:pPr>
       <w:r>
         <w:rPr>
-          <w:rStyle w:val="VerbatimChar"/>
-        </w:rPr>
-        <w:t xml:space="preserve">##           mean     SE</w:t>
-      </w:r>
-      <w:r>
-        <w:br/>
-      </w:r>
-      <w:r>
-        <w:rPr>
-          <w:rStyle w:val="VerbatimChar"/>
-        </w:rPr>
-        <w:t xml:space="preserve">## CTSTAT3 4.9125 0.0472</w:t>
+          <w:rStyle w:val="FunctionTok"/>
+        </w:rPr>
+        <w:t xml:space="preserve">summary</w:t>
+      </w:r>
+      <w:r>
+        <w:rPr>
+          <w:rStyle w:val="NormalTok"/>
+        </w:rPr>
+        <w:t xml:space="preserve">(glm.svylogit)</w:t>
+      </w:r>
+      <w:r>
+        <w:br/>
+      </w:r>
+      <w:r>
+        <w:br/>
+      </w:r>
+      <w:r>
+        <w:rPr>
+          <w:rStyle w:val="CommentTok"/>
+        </w:rPr>
+        <w:t xml:space="preserve">#Predicted logit values</w:t>
+      </w:r>
+      <w:r>
+        <w:br/>
+      </w:r>
+      <w:r>
+        <w:rPr>
+          <w:rStyle w:val="NormalTok"/>
+        </w:rPr>
+        <w:t xml:space="preserve">dat</w:t>
+      </w:r>
+      <w:r>
+        <w:rPr>
+          <w:rStyle w:val="SpecialCharTok"/>
+        </w:rPr>
+        <w:t xml:space="preserve">$</w:t>
+      </w:r>
+      <w:r>
+        <w:rPr>
+          <w:rStyle w:val="NormalTok"/>
+        </w:rPr>
+        <w:t xml:space="preserve">l.hat.svylogit </w:t>
+      </w:r>
+      <w:r>
+        <w:rPr>
+          <w:rStyle w:val="OtherTok"/>
+        </w:rPr>
+        <w:t xml:space="preserve">&lt;-</w:t>
+      </w:r>
+      <w:r>
+        <w:rPr>
+          <w:rStyle w:val="NormalTok"/>
+        </w:rPr>
+        <w:t xml:space="preserve"> glm.svylogit</w:t>
+      </w:r>
+      <w:r>
+        <w:rPr>
+          <w:rStyle w:val="SpecialCharTok"/>
+        </w:rPr>
+        <w:t xml:space="preserve">$</w:t>
+      </w:r>
+      <w:r>
+        <w:rPr>
+          <w:rStyle w:val="NormalTok"/>
+        </w:rPr>
+        <w:t xml:space="preserve">linear.predictors</w:t>
+      </w:r>
+      <w:r>
+        <w:br/>
+      </w:r>
+      <w:r>
+        <w:rPr>
+          <w:rStyle w:val="CommentTok"/>
+        </w:rPr>
+        <w:t xml:space="preserve">#Predicted probabilities</w:t>
+      </w:r>
+      <w:r>
+        <w:br/>
+      </w:r>
+      <w:r>
+        <w:rPr>
+          <w:rStyle w:val="NormalTok"/>
+        </w:rPr>
+        <w:t xml:space="preserve">dat</w:t>
+      </w:r>
+      <w:r>
+        <w:rPr>
+          <w:rStyle w:val="SpecialCharTok"/>
+        </w:rPr>
+        <w:t xml:space="preserve">$</w:t>
+      </w:r>
+      <w:r>
+        <w:rPr>
+          <w:rStyle w:val="NormalTok"/>
+        </w:rPr>
+        <w:t xml:space="preserve">pred.svylogit </w:t>
+      </w:r>
+      <w:r>
+        <w:rPr>
+          <w:rStyle w:val="OtherTok"/>
+        </w:rPr>
+        <w:t xml:space="preserve">&lt;-</w:t>
+      </w:r>
+      <w:r>
+        <w:rPr>
+          <w:rStyle w:val="NormalTok"/>
+        </w:rPr>
+        <w:t xml:space="preserve"> </w:t>
+      </w:r>
+      <w:r>
+        <w:rPr>
+          <w:rStyle w:val="FunctionTok"/>
+        </w:rPr>
+        <w:t xml:space="preserve">exp</w:t>
+      </w:r>
+      <w:r>
+        <w:rPr>
+          <w:rStyle w:val="NormalTok"/>
+        </w:rPr>
+        <w:t xml:space="preserve">(dat</w:t>
+      </w:r>
+      <w:r>
+        <w:rPr>
+          <w:rStyle w:val="SpecialCharTok"/>
+        </w:rPr>
+        <w:t xml:space="preserve">$</w:t>
+      </w:r>
+      <w:r>
+        <w:rPr>
+          <w:rStyle w:val="NormalTok"/>
+        </w:rPr>
+        <w:t xml:space="preserve">l.hat.svylogit)</w:t>
+      </w:r>
+      <w:r>
+        <w:rPr>
+          <w:rStyle w:val="SpecialCharTok"/>
+        </w:rPr>
+        <w:t xml:space="preserve">/</w:t>
+      </w:r>
+      <w:r>
+        <w:rPr>
+          <w:rStyle w:val="NormalTok"/>
+        </w:rPr>
+        <w:t xml:space="preserve"> (</w:t>
+      </w:r>
+      <w:r>
+        <w:rPr>
+          <w:rStyle w:val="DecValTok"/>
+        </w:rPr>
+        <w:t xml:space="preserve">1</w:t>
+      </w:r>
+      <w:r>
+        <w:rPr>
+          <w:rStyle w:val="SpecialCharTok"/>
+        </w:rPr>
+        <w:t xml:space="preserve">+</w:t>
+      </w:r>
+      <w:r>
+        <w:rPr>
+          <w:rStyle w:val="NormalTok"/>
+        </w:rPr>
+        <w:t xml:space="preserve"> </w:t>
+      </w:r>
+      <w:r>
+        <w:rPr>
+          <w:rStyle w:val="FunctionTok"/>
+        </w:rPr>
+        <w:t xml:space="preserve">exp</w:t>
+      </w:r>
+      <w:r>
+        <w:rPr>
+          <w:rStyle w:val="NormalTok"/>
+        </w:rPr>
+        <w:t xml:space="preserve">(dat</w:t>
+      </w:r>
+      <w:r>
+        <w:rPr>
+          <w:rStyle w:val="SpecialCharTok"/>
+        </w:rPr>
+        <w:t xml:space="preserve">$</w:t>
+      </w:r>
+      <w:r>
+        <w:rPr>
+          <w:rStyle w:val="NormalTok"/>
+        </w:rPr>
+        <w:t xml:space="preserve">l.hat.svylogit))</w:t>
+      </w:r>
+      <w:r>
+        <w:br/>
+      </w:r>
+      <w:r>
+        <w:rPr>
+          <w:rStyle w:val="CommentTok"/>
+        </w:rPr>
+        <w:t xml:space="preserve">#Nonresponse adjustment </w:t>
+      </w:r>
+      <w:r>
+        <w:br/>
+      </w:r>
+      <w:r>
+        <w:rPr>
+          <w:rStyle w:val="NormalTok"/>
+        </w:rPr>
+        <w:t xml:space="preserve">dat</w:t>
+      </w:r>
+      <w:r>
+        <w:rPr>
+          <w:rStyle w:val="SpecialCharTok"/>
+        </w:rPr>
+        <w:t xml:space="preserve">$</w:t>
+      </w:r>
+      <w:r>
+        <w:rPr>
+          <w:rStyle w:val="NormalTok"/>
+        </w:rPr>
+        <w:t xml:space="preserve">nors.adj </w:t>
+      </w:r>
+      <w:r>
+        <w:rPr>
+          <w:rStyle w:val="OtherTok"/>
+        </w:rPr>
+        <w:t xml:space="preserve">&lt;-</w:t>
+      </w:r>
+      <w:r>
+        <w:rPr>
+          <w:rStyle w:val="NormalTok"/>
+        </w:rPr>
+        <w:t xml:space="preserve"> </w:t>
+      </w:r>
+      <w:r>
+        <w:rPr>
+          <w:rStyle w:val="DecValTok"/>
+        </w:rPr>
+        <w:t xml:space="preserve">1</w:t>
+      </w:r>
+      <w:r>
+        <w:rPr>
+          <w:rStyle w:val="SpecialCharTok"/>
+        </w:rPr>
+        <w:t xml:space="preserve">/</w:t>
+      </w:r>
+      <w:r>
+        <w:rPr>
+          <w:rStyle w:val="NormalTok"/>
+        </w:rPr>
+        <w:t xml:space="preserve">dat</w:t>
+      </w:r>
+      <w:r>
+        <w:rPr>
+          <w:rStyle w:val="SpecialCharTok"/>
+        </w:rPr>
+        <w:t xml:space="preserve">$</w:t>
+      </w:r>
+      <w:r>
+        <w:rPr>
+          <w:rStyle w:val="NormalTok"/>
+        </w:rPr>
+        <w:t xml:space="preserve">pred.svylogit</w:t>
+      </w:r>
+      <w:r>
+        <w:br/>
+      </w:r>
+      <w:r>
+        <w:br/>
+      </w:r>
+      <w:r>
+        <w:rPr>
+          <w:rStyle w:val="CommentTok"/>
+        </w:rPr>
+        <w:t xml:space="preserve">#Add unknown eligibility weights to main dat file</w:t>
+      </w:r>
+      <w:r>
+        <w:br/>
+      </w:r>
+      <w:r>
+        <w:rPr>
+          <w:rStyle w:val="NormalTok"/>
+        </w:rPr>
+        <w:t xml:space="preserve">dat</w:t>
+      </w:r>
+      <w:r>
+        <w:rPr>
+          <w:rStyle w:val="SpecialCharTok"/>
+        </w:rPr>
+        <w:t xml:space="preserve">$</w:t>
+      </w:r>
+      <w:r>
+        <w:rPr>
+          <w:rStyle w:val="NormalTok"/>
+        </w:rPr>
+        <w:t xml:space="preserve">WT_Eligible </w:t>
+      </w:r>
+      <w:r>
+        <w:rPr>
+          <w:rStyle w:val="OtherTok"/>
+        </w:rPr>
+        <w:t xml:space="preserve">&lt;-</w:t>
+      </w:r>
+      <w:r>
+        <w:rPr>
+          <w:rStyle w:val="FunctionTok"/>
+        </w:rPr>
+        <w:t xml:space="preserve">case_when</w:t>
+      </w:r>
+      <w:r>
+        <w:rPr>
+          <w:rStyle w:val="NormalTok"/>
+        </w:rPr>
+        <w:t xml:space="preserve">(</w:t>
+      </w:r>
+      <w:r>
+        <w:br/>
+      </w:r>
+      <w:r>
+        <w:rPr>
+          <w:rStyle w:val="NormalTok"/>
+        </w:rPr>
+        <w:t xml:space="preserve">  dat</w:t>
+      </w:r>
+      <w:r>
+        <w:rPr>
+          <w:rStyle w:val="SpecialCharTok"/>
+        </w:rPr>
+        <w:t xml:space="preserve">$</w:t>
+      </w:r>
+      <w:r>
+        <w:rPr>
+          <w:rStyle w:val="NormalTok"/>
+        </w:rPr>
+        <w:t xml:space="preserve">CENREG</w:t>
+      </w:r>
+      <w:r>
+        <w:rPr>
+          <w:rStyle w:val="SpecialCharTok"/>
+        </w:rPr>
+        <w:t xml:space="preserve">==</w:t>
+      </w:r>
+      <w:r>
+        <w:rPr>
+          <w:rStyle w:val="DecValTok"/>
+        </w:rPr>
+        <w:t xml:space="preserve">1</w:t>
+      </w:r>
+      <w:r>
+        <w:rPr>
+          <w:rStyle w:val="SpecialCharTok"/>
+        </w:rPr>
+        <w:t xml:space="preserve">&amp;!</w:t>
+      </w:r>
+      <w:r>
+        <w:rPr>
+          <w:rStyle w:val="NormalTok"/>
+        </w:rPr>
+        <w:t xml:space="preserve">dat</w:t>
+      </w:r>
+      <w:r>
+        <w:rPr>
+          <w:rStyle w:val="SpecialCharTok"/>
+        </w:rPr>
+        <w:t xml:space="preserve">$</w:t>
+      </w:r>
+      <w:r>
+        <w:rPr>
+          <w:rStyle w:val="NormalTok"/>
+        </w:rPr>
+        <w:t xml:space="preserve">OUTCOME</w:t>
+      </w:r>
+      <w:r>
+        <w:rPr>
+          <w:rStyle w:val="SpecialCharTok"/>
+        </w:rPr>
+        <w:t xml:space="preserve">==</w:t>
+      </w:r>
+      <w:r>
+        <w:rPr>
+          <w:rStyle w:val="StringTok"/>
+        </w:rPr>
+        <w:t xml:space="preserve">"Unknown Eligible"</w:t>
+      </w:r>
+      <w:r>
+        <w:rPr>
+          <w:rStyle w:val="SpecialCharTok"/>
+        </w:rPr>
+        <w:t xml:space="preserve">~</w:t>
+      </w:r>
+      <w:r>
+        <w:rPr>
+          <w:rStyle w:val="NormalTok"/>
+        </w:rPr>
+        <w:t xml:space="preserve">dat</w:t>
+      </w:r>
+      <w:r>
+        <w:rPr>
+          <w:rStyle w:val="SpecialCharTok"/>
+        </w:rPr>
+        <w:t xml:space="preserve">$</w:t>
+      </w:r>
+      <w:r>
+        <w:rPr>
+          <w:rStyle w:val="NormalTok"/>
+        </w:rPr>
+        <w:t xml:space="preserve">WTIA_PD</w:t>
+      </w:r>
+      <w:r>
+        <w:rPr>
+          <w:rStyle w:val="SpecialCharTok"/>
+        </w:rPr>
+        <w:t xml:space="preserve">*</w:t>
+      </w:r>
+      <w:r>
+        <w:rPr>
+          <w:rStyle w:val="NormalTok"/>
+        </w:rPr>
+        <w:t xml:space="preserve">w1,</w:t>
+      </w:r>
+      <w:r>
+        <w:br/>
+      </w:r>
+      <w:r>
+        <w:rPr>
+          <w:rStyle w:val="NormalTok"/>
+        </w:rPr>
+        <w:t xml:space="preserve">  dat</w:t>
+      </w:r>
+      <w:r>
+        <w:rPr>
+          <w:rStyle w:val="SpecialCharTok"/>
+        </w:rPr>
+        <w:t xml:space="preserve">$</w:t>
+      </w:r>
+      <w:r>
+        <w:rPr>
+          <w:rStyle w:val="NormalTok"/>
+        </w:rPr>
+        <w:t xml:space="preserve">CENREG</w:t>
+      </w:r>
+      <w:r>
+        <w:rPr>
+          <w:rStyle w:val="SpecialCharTok"/>
+        </w:rPr>
+        <w:t xml:space="preserve">==</w:t>
+      </w:r>
+      <w:r>
+        <w:rPr>
+          <w:rStyle w:val="DecValTok"/>
+        </w:rPr>
+        <w:t xml:space="preserve">2</w:t>
+      </w:r>
+      <w:r>
+        <w:rPr>
+          <w:rStyle w:val="SpecialCharTok"/>
+        </w:rPr>
+        <w:t xml:space="preserve">&amp;!</w:t>
+      </w:r>
+      <w:r>
+        <w:rPr>
+          <w:rStyle w:val="NormalTok"/>
+        </w:rPr>
+        <w:t xml:space="preserve">dat</w:t>
+      </w:r>
+      <w:r>
+        <w:rPr>
+          <w:rStyle w:val="SpecialCharTok"/>
+        </w:rPr>
+        <w:t xml:space="preserve">$</w:t>
+      </w:r>
+      <w:r>
+        <w:rPr>
+          <w:rStyle w:val="NormalTok"/>
+        </w:rPr>
+        <w:t xml:space="preserve">OUTCOME</w:t>
+      </w:r>
+      <w:r>
+        <w:rPr>
+          <w:rStyle w:val="SpecialCharTok"/>
+        </w:rPr>
+        <w:t xml:space="preserve">==</w:t>
+      </w:r>
+      <w:r>
+        <w:rPr>
+          <w:rStyle w:val="StringTok"/>
+        </w:rPr>
+        <w:t xml:space="preserve">"Unknown Eligible"</w:t>
+      </w:r>
+      <w:r>
+        <w:rPr>
+          <w:rStyle w:val="SpecialCharTok"/>
+        </w:rPr>
+        <w:t xml:space="preserve">~</w:t>
+      </w:r>
+      <w:r>
+        <w:rPr>
+          <w:rStyle w:val="NormalTok"/>
+        </w:rPr>
+        <w:t xml:space="preserve">dat</w:t>
+      </w:r>
+      <w:r>
+        <w:rPr>
+          <w:rStyle w:val="SpecialCharTok"/>
+        </w:rPr>
+        <w:t xml:space="preserve">$</w:t>
+      </w:r>
+      <w:r>
+        <w:rPr>
+          <w:rStyle w:val="NormalTok"/>
+        </w:rPr>
+        <w:t xml:space="preserve">WTIA_PD</w:t>
+      </w:r>
+      <w:r>
+        <w:rPr>
+          <w:rStyle w:val="SpecialCharTok"/>
+        </w:rPr>
+        <w:t xml:space="preserve">*</w:t>
+      </w:r>
+      <w:r>
+        <w:rPr>
+          <w:rStyle w:val="NormalTok"/>
+        </w:rPr>
+        <w:t xml:space="preserve">w2,</w:t>
+      </w:r>
+      <w:r>
+        <w:br/>
+      </w:r>
+      <w:r>
+        <w:rPr>
+          <w:rStyle w:val="NormalTok"/>
+        </w:rPr>
+        <w:t xml:space="preserve">  dat</w:t>
+      </w:r>
+      <w:r>
+        <w:rPr>
+          <w:rStyle w:val="SpecialCharTok"/>
+        </w:rPr>
+        <w:t xml:space="preserve">$</w:t>
+      </w:r>
+      <w:r>
+        <w:rPr>
+          <w:rStyle w:val="NormalTok"/>
+        </w:rPr>
+        <w:t xml:space="preserve">CENREG</w:t>
+      </w:r>
+      <w:r>
+        <w:rPr>
+          <w:rStyle w:val="SpecialCharTok"/>
+        </w:rPr>
+        <w:t xml:space="preserve">==</w:t>
+      </w:r>
+      <w:r>
+        <w:rPr>
+          <w:rStyle w:val="DecValTok"/>
+        </w:rPr>
+        <w:t xml:space="preserve">3</w:t>
+      </w:r>
+      <w:r>
+        <w:rPr>
+          <w:rStyle w:val="SpecialCharTok"/>
+        </w:rPr>
+        <w:t xml:space="preserve">&amp;!</w:t>
+      </w:r>
+      <w:r>
+        <w:rPr>
+          <w:rStyle w:val="NormalTok"/>
+        </w:rPr>
+        <w:t xml:space="preserve">dat</w:t>
+      </w:r>
+      <w:r>
+        <w:rPr>
+          <w:rStyle w:val="SpecialCharTok"/>
+        </w:rPr>
+        <w:t xml:space="preserve">$</w:t>
+      </w:r>
+      <w:r>
+        <w:rPr>
+          <w:rStyle w:val="NormalTok"/>
+        </w:rPr>
+        <w:t xml:space="preserve">OUTCOME</w:t>
+      </w:r>
+      <w:r>
+        <w:rPr>
+          <w:rStyle w:val="SpecialCharTok"/>
+        </w:rPr>
+        <w:t xml:space="preserve">==</w:t>
+      </w:r>
+      <w:r>
+        <w:rPr>
+          <w:rStyle w:val="StringTok"/>
+        </w:rPr>
+        <w:t xml:space="preserve">"Unknown Eligible"</w:t>
+      </w:r>
+      <w:r>
+        <w:rPr>
+          <w:rStyle w:val="SpecialCharTok"/>
+        </w:rPr>
+        <w:t xml:space="preserve">~</w:t>
+      </w:r>
+      <w:r>
+        <w:rPr>
+          <w:rStyle w:val="NormalTok"/>
+        </w:rPr>
+        <w:t xml:space="preserve">dat</w:t>
+      </w:r>
+      <w:r>
+        <w:rPr>
+          <w:rStyle w:val="SpecialCharTok"/>
+        </w:rPr>
+        <w:t xml:space="preserve">$</w:t>
+      </w:r>
+      <w:r>
+        <w:rPr>
+          <w:rStyle w:val="NormalTok"/>
+        </w:rPr>
+        <w:t xml:space="preserve">WTIA_PD</w:t>
+      </w:r>
+      <w:r>
+        <w:rPr>
+          <w:rStyle w:val="SpecialCharTok"/>
+        </w:rPr>
+        <w:t xml:space="preserve">*</w:t>
+      </w:r>
+      <w:r>
+        <w:rPr>
+          <w:rStyle w:val="NormalTok"/>
+        </w:rPr>
+        <w:t xml:space="preserve">w3,</w:t>
+      </w:r>
+      <w:r>
+        <w:br/>
+      </w:r>
+      <w:r>
+        <w:rPr>
+          <w:rStyle w:val="NormalTok"/>
+        </w:rPr>
+        <w:t xml:space="preserve">  dat</w:t>
+      </w:r>
+      <w:r>
+        <w:rPr>
+          <w:rStyle w:val="SpecialCharTok"/>
+        </w:rPr>
+        <w:t xml:space="preserve">$</w:t>
+      </w:r>
+      <w:r>
+        <w:rPr>
+          <w:rStyle w:val="NormalTok"/>
+        </w:rPr>
+        <w:t xml:space="preserve">CENREG</w:t>
+      </w:r>
+      <w:r>
+        <w:rPr>
+          <w:rStyle w:val="SpecialCharTok"/>
+        </w:rPr>
+        <w:t xml:space="preserve">==</w:t>
+      </w:r>
+      <w:r>
+        <w:rPr>
+          <w:rStyle w:val="DecValTok"/>
+        </w:rPr>
+        <w:t xml:space="preserve">4</w:t>
+      </w:r>
+      <w:r>
+        <w:rPr>
+          <w:rStyle w:val="SpecialCharTok"/>
+        </w:rPr>
+        <w:t xml:space="preserve">&amp;!</w:t>
+      </w:r>
+      <w:r>
+        <w:rPr>
+          <w:rStyle w:val="NormalTok"/>
+        </w:rPr>
+        <w:t xml:space="preserve">dat</w:t>
+      </w:r>
+      <w:r>
+        <w:rPr>
+          <w:rStyle w:val="SpecialCharTok"/>
+        </w:rPr>
+        <w:t xml:space="preserve">$</w:t>
+      </w:r>
+      <w:r>
+        <w:rPr>
+          <w:rStyle w:val="NormalTok"/>
+        </w:rPr>
+        <w:t xml:space="preserve">OUTCOME</w:t>
+      </w:r>
+      <w:r>
+        <w:rPr>
+          <w:rStyle w:val="SpecialCharTok"/>
+        </w:rPr>
+        <w:t xml:space="preserve">==</w:t>
+      </w:r>
+      <w:r>
+        <w:rPr>
+          <w:rStyle w:val="StringTok"/>
+        </w:rPr>
+        <w:t xml:space="preserve">"Unknown Eligible"</w:t>
+      </w:r>
+      <w:r>
+        <w:rPr>
+          <w:rStyle w:val="SpecialCharTok"/>
+        </w:rPr>
+        <w:t xml:space="preserve">~</w:t>
+      </w:r>
+      <w:r>
+        <w:rPr>
+          <w:rStyle w:val="NormalTok"/>
+        </w:rPr>
+        <w:t xml:space="preserve">dat</w:t>
+      </w:r>
+      <w:r>
+        <w:rPr>
+          <w:rStyle w:val="SpecialCharTok"/>
+        </w:rPr>
+        <w:t xml:space="preserve">$</w:t>
+      </w:r>
+      <w:r>
+        <w:rPr>
+          <w:rStyle w:val="NormalTok"/>
+        </w:rPr>
+        <w:t xml:space="preserve">WTIA_PD</w:t>
+      </w:r>
+      <w:r>
+        <w:rPr>
+          <w:rStyle w:val="SpecialCharTok"/>
+        </w:rPr>
+        <w:t xml:space="preserve">*</w:t>
+      </w:r>
+      <w:r>
+        <w:rPr>
+          <w:rStyle w:val="NormalTok"/>
+        </w:rPr>
+        <w:t xml:space="preserve">w4,</w:t>
+      </w:r>
+      <w:r>
+        <w:br/>
+      </w:r>
+      <w:r>
+        <w:rPr>
+          <w:rStyle w:val="NormalTok"/>
+        </w:rPr>
+        <w:t xml:space="preserve">  dat</w:t>
+      </w:r>
+      <w:r>
+        <w:rPr>
+          <w:rStyle w:val="SpecialCharTok"/>
+        </w:rPr>
+        <w:t xml:space="preserve">$</w:t>
+      </w:r>
+      <w:r>
+        <w:rPr>
+          <w:rStyle w:val="NormalTok"/>
+        </w:rPr>
+        <w:t xml:space="preserve">OUTCOME</w:t>
+      </w:r>
+      <w:r>
+        <w:rPr>
+          <w:rStyle w:val="SpecialCharTok"/>
+        </w:rPr>
+        <w:t xml:space="preserve">==</w:t>
+      </w:r>
+      <w:r>
+        <w:rPr>
+          <w:rStyle w:val="StringTok"/>
+        </w:rPr>
+        <w:t xml:space="preserve">"Unknown Eligible"</w:t>
+      </w:r>
+      <w:r>
+        <w:rPr>
+          <w:rStyle w:val="SpecialCharTok"/>
+        </w:rPr>
+        <w:t xml:space="preserve">~</w:t>
+      </w:r>
+      <w:r>
+        <w:rPr>
+          <w:rStyle w:val="NormalTok"/>
+        </w:rPr>
+        <w:t xml:space="preserve">dat</w:t>
+      </w:r>
+      <w:r>
+        <w:rPr>
+          <w:rStyle w:val="SpecialCharTok"/>
+        </w:rPr>
+        <w:t xml:space="preserve">$</w:t>
+      </w:r>
+      <w:r>
+        <w:rPr>
+          <w:rStyle w:val="NormalTok"/>
+        </w:rPr>
+        <w:t xml:space="preserve">WTIA_PD</w:t>
+      </w:r>
+      <w:r>
+        <w:rPr>
+          <w:rStyle w:val="SpecialCharTok"/>
+        </w:rPr>
+        <w:t xml:space="preserve">*</w:t>
+      </w:r>
+      <w:r>
+        <w:rPr>
+          <w:rStyle w:val="DecValTok"/>
+        </w:rPr>
+        <w:t xml:space="preserve">0</w:t>
+      </w:r>
+      <w:r>
+        <w:rPr>
+          <w:rStyle w:val="NormalTok"/>
+        </w:rPr>
+        <w:t xml:space="preserve">,</w:t>
+      </w:r>
+      <w:r>
+        <w:br/>
+      </w:r>
+      <w:r>
+        <w:rPr>
+          <w:rStyle w:val="NormalTok"/>
+        </w:rPr>
+        <w:t xml:space="preserve">  </w:t>
+      </w:r>
+      <w:r>
+        <w:rPr>
+          <w:rStyle w:val="ConstantTok"/>
+        </w:rPr>
+        <w:t xml:space="preserve">TRUE</w:t>
+      </w:r>
+      <w:r>
+        <w:rPr>
+          <w:rStyle w:val="SpecialCharTok"/>
+        </w:rPr>
+        <w:t xml:space="preserve">~</w:t>
+      </w:r>
+      <w:r>
+        <w:rPr>
+          <w:rStyle w:val="FunctionTok"/>
+        </w:rPr>
+        <w:t xml:space="preserve">as.numeric</w:t>
+      </w:r>
+      <w:r>
+        <w:rPr>
+          <w:rStyle w:val="NormalTok"/>
+        </w:rPr>
+        <w:t xml:space="preserve">(</w:t>
+      </w:r>
+      <w:r>
+        <w:rPr>
+          <w:rStyle w:val="ConstantTok"/>
+        </w:rPr>
+        <w:t xml:space="preserve">NA</w:t>
+      </w:r>
+      <w:r>
+        <w:rPr>
+          <w:rStyle w:val="NormalTok"/>
+        </w:rPr>
+        <w:t xml:space="preserve">))</w:t>
+      </w:r>
+      <w:r>
+        <w:br/>
+      </w:r>
+      <w:r>
+        <w:br/>
+      </w:r>
+      <w:r>
+        <w:rPr>
+          <w:rStyle w:val="CommentTok"/>
+        </w:rPr>
+        <w:t xml:space="preserve">#Nonresponse adjusted weight</w:t>
+      </w:r>
+      <w:r>
+        <w:br/>
+      </w:r>
+      <w:r>
+        <w:rPr>
+          <w:rStyle w:val="NormalTok"/>
+        </w:rPr>
+        <w:t xml:space="preserve">dat</w:t>
+      </w:r>
+      <w:r>
+        <w:rPr>
+          <w:rStyle w:val="SpecialCharTok"/>
+        </w:rPr>
+        <w:t xml:space="preserve">$</w:t>
+      </w:r>
+      <w:r>
+        <w:rPr>
+          <w:rStyle w:val="NormalTok"/>
+        </w:rPr>
+        <w:t xml:space="preserve">nors.wt </w:t>
+      </w:r>
+      <w:r>
+        <w:rPr>
+          <w:rStyle w:val="OtherTok"/>
+        </w:rPr>
+        <w:t xml:space="preserve">&lt;-</w:t>
+      </w:r>
+      <w:r>
+        <w:rPr>
+          <w:rStyle w:val="FunctionTok"/>
+        </w:rPr>
+        <w:t xml:space="preserve">case_when</w:t>
+      </w:r>
+      <w:r>
+        <w:rPr>
+          <w:rStyle w:val="NormalTok"/>
+        </w:rPr>
+        <w:t xml:space="preserve">(</w:t>
+      </w:r>
+      <w:r>
+        <w:br/>
+      </w:r>
+      <w:r>
+        <w:rPr>
+          <w:rStyle w:val="NormalTok"/>
+        </w:rPr>
+        <w:t xml:space="preserve">  dat</w:t>
+      </w:r>
+      <w:r>
+        <w:rPr>
+          <w:rStyle w:val="SpecialCharTok"/>
+        </w:rPr>
+        <w:t xml:space="preserve">$</w:t>
+      </w:r>
+      <w:r>
+        <w:rPr>
+          <w:rStyle w:val="NormalTok"/>
+        </w:rPr>
+        <w:t xml:space="preserve">OUTCOME1</w:t>
+      </w:r>
+      <w:r>
+        <w:rPr>
+          <w:rStyle w:val="SpecialCharTok"/>
+        </w:rPr>
+        <w:t xml:space="preserve">==</w:t>
+      </w:r>
+      <w:r>
+        <w:rPr>
+          <w:rStyle w:val="DecValTok"/>
+        </w:rPr>
+        <w:t xml:space="preserve">201</w:t>
+      </w:r>
+      <w:r>
+        <w:rPr>
+          <w:rStyle w:val="SpecialCharTok"/>
+        </w:rPr>
+        <w:t xml:space="preserve">~</w:t>
+      </w:r>
+      <w:r>
+        <w:rPr>
+          <w:rStyle w:val="NormalTok"/>
+        </w:rPr>
+        <w:t xml:space="preserve">dat</w:t>
+      </w:r>
+      <w:r>
+        <w:rPr>
+          <w:rStyle w:val="SpecialCharTok"/>
+        </w:rPr>
+        <w:t xml:space="preserve">$</w:t>
+      </w:r>
+      <w:r>
+        <w:rPr>
+          <w:rStyle w:val="NormalTok"/>
+        </w:rPr>
+        <w:t xml:space="preserve">WT_Eligible</w:t>
+      </w:r>
+      <w:r>
+        <w:rPr>
+          <w:rStyle w:val="SpecialCharTok"/>
+        </w:rPr>
+        <w:t xml:space="preserve">*</w:t>
+      </w:r>
+      <w:r>
+        <w:rPr>
+          <w:rStyle w:val="NormalTok"/>
+        </w:rPr>
+        <w:t xml:space="preserve">dat</w:t>
+      </w:r>
+      <w:r>
+        <w:rPr>
+          <w:rStyle w:val="SpecialCharTok"/>
+        </w:rPr>
+        <w:t xml:space="preserve">$</w:t>
+      </w:r>
+      <w:r>
+        <w:rPr>
+          <w:rStyle w:val="NormalTok"/>
+        </w:rPr>
+        <w:t xml:space="preserve">nors.adj,</w:t>
+      </w:r>
+      <w:r>
+        <w:br/>
+      </w:r>
+      <w:r>
+        <w:rPr>
+          <w:rStyle w:val="NormalTok"/>
+        </w:rPr>
+        <w:t xml:space="preserve">  </w:t>
+      </w:r>
+      <w:r>
+        <w:rPr>
+          <w:rStyle w:val="ConstantTok"/>
+        </w:rPr>
+        <w:t xml:space="preserve">TRUE</w:t>
+      </w:r>
+      <w:r>
+        <w:rPr>
+          <w:rStyle w:val="SpecialCharTok"/>
+        </w:rPr>
+        <w:t xml:space="preserve">~</w:t>
+      </w:r>
+      <w:r>
+        <w:rPr>
+          <w:rStyle w:val="DecValTok"/>
+        </w:rPr>
+        <w:t xml:space="preserve">0</w:t>
+      </w:r>
+      <w:r>
+        <w:rPr>
+          <w:rStyle w:val="NormalTok"/>
+        </w:rPr>
+        <w:t xml:space="preserve">)</w:t>
       </w:r>
     </w:p>
     <w:p>
@@ -3036,7 +4557,19 @@
         <w:rPr>
           <w:rStyle w:val="NormalTok"/>
         </w:rPr>
-        <w:t xml:space="preserve">dat5</w:t>
+        <w:t xml:space="preserve">resp.dat </w:t>
+      </w:r>
+      <w:r>
+        <w:rPr>
+          <w:rStyle w:val="OtherTok"/>
+        </w:rPr>
+        <w:t xml:space="preserve">&lt;-</w:t>
+      </w:r>
+      <w:r>
+        <w:rPr>
+          <w:rStyle w:val="NormalTok"/>
+        </w:rPr>
+        <w:t xml:space="preserve"> dat </w:t>
       </w:r>
       <w:r>
         <w:rPr>
@@ -3045,28 +4578,235 @@
         <w:t xml:space="preserve">%&gt;%</w:t>
       </w:r>
       <w:r>
+        <w:br/>
+      </w:r>
+      <w:r>
+        <w:rPr>
+          <w:rStyle w:val="NormalTok"/>
+        </w:rPr>
+        <w:t xml:space="preserve">  </w:t>
+      </w:r>
+      <w:r>
         <w:rPr>
           <w:rStyle w:val="FunctionTok"/>
         </w:rPr>
-        <w:t xml:space="preserve">ggplot</w:t>
-      </w:r>
-      <w:r>
-        <w:rPr>
-          <w:rStyle w:val="NormalTok"/>
-        </w:rPr>
-        <w:t xml:space="preserve">(</w:t>
+        <w:t xml:space="preserve">filter</w:t>
+      </w:r>
+      <w:r>
+        <w:rPr>
+          <w:rStyle w:val="NormalTok"/>
+        </w:rPr>
+        <w:t xml:space="preserve">(OUTCOME1</w:t>
+      </w:r>
+      <w:r>
+        <w:rPr>
+          <w:rStyle w:val="SpecialCharTok"/>
+        </w:rPr>
+        <w:t xml:space="preserve">==</w:t>
+      </w:r>
+      <w:r>
+        <w:rPr>
+          <w:rStyle w:val="DecValTok"/>
+        </w:rPr>
+        <w:t xml:space="preserve">201</w:t>
+      </w:r>
+      <w:r>
+        <w:rPr>
+          <w:rStyle w:val="NormalTok"/>
+        </w:rPr>
+        <w:t xml:space="preserve">)</w:t>
+      </w:r>
+      <w:r>
+        <w:br/>
+      </w:r>
+      <w:r>
+        <w:br/>
+      </w:r>
+      <w:r>
+        <w:rPr>
+          <w:rStyle w:val="NormalTok"/>
+        </w:rPr>
+        <w:t xml:space="preserve">nors.dat </w:t>
+      </w:r>
+      <w:r>
+        <w:rPr>
+          <w:rStyle w:val="OtherTok"/>
+        </w:rPr>
+        <w:t xml:space="preserve">&lt;-</w:t>
+      </w:r>
+      <w:r>
+        <w:rPr>
+          <w:rStyle w:val="NormalTok"/>
+        </w:rPr>
+        <w:t xml:space="preserve"> dat </w:t>
+      </w:r>
+      <w:r>
+        <w:rPr>
+          <w:rStyle w:val="SpecialCharTok"/>
+        </w:rPr>
+        <w:t xml:space="preserve">%&gt;%</w:t>
+      </w:r>
+      <w:r>
+        <w:br/>
+      </w:r>
+      <w:r>
+        <w:rPr>
+          <w:rStyle w:val="NormalTok"/>
+        </w:rPr>
+        <w:t xml:space="preserve">  </w:t>
       </w:r>
       <w:r>
         <w:rPr>
           <w:rStyle w:val="FunctionTok"/>
         </w:rPr>
-        <w:t xml:space="preserve">aes</w:t>
-      </w:r>
-      <w:r>
-        <w:rPr>
-          <w:rStyle w:val="NormalTok"/>
-        </w:rPr>
-        <w:t xml:space="preserve">(dat5</w:t>
+        <w:t xml:space="preserve">filter</w:t>
+      </w:r>
+      <w:r>
+        <w:rPr>
+          <w:rStyle w:val="NormalTok"/>
+        </w:rPr>
+        <w:t xml:space="preserve">(OUTCOME1</w:t>
+      </w:r>
+      <w:r>
+        <w:rPr>
+          <w:rStyle w:val="SpecialCharTok"/>
+        </w:rPr>
+        <w:t xml:space="preserve">==</w:t>
+      </w:r>
+      <w:r>
+        <w:rPr>
+          <w:rStyle w:val="DecValTok"/>
+        </w:rPr>
+        <w:t xml:space="preserve">213</w:t>
+      </w:r>
+      <w:r>
+        <w:rPr>
+          <w:rStyle w:val="SpecialCharTok"/>
+        </w:rPr>
+        <w:t xml:space="preserve">|</w:t>
+      </w:r>
+      <w:r>
+        <w:rPr>
+          <w:rStyle w:val="NormalTok"/>
+        </w:rPr>
+        <w:t xml:space="preserve">OUTCOME1</w:t>
+      </w:r>
+      <w:r>
+        <w:rPr>
+          <w:rStyle w:val="SpecialCharTok"/>
+        </w:rPr>
+        <w:t xml:space="preserve">==</w:t>
+      </w:r>
+      <w:r>
+        <w:rPr>
+          <w:rStyle w:val="DecValTok"/>
+        </w:rPr>
+        <w:t xml:space="preserve">215</w:t>
+      </w:r>
+      <w:r>
+        <w:rPr>
+          <w:rStyle w:val="SpecialCharTok"/>
+        </w:rPr>
+        <w:t xml:space="preserve">|</w:t>
+      </w:r>
+      <w:r>
+        <w:rPr>
+          <w:rStyle w:val="NormalTok"/>
+        </w:rPr>
+        <w:t xml:space="preserve">OUTCOME1</w:t>
+      </w:r>
+      <w:r>
+        <w:rPr>
+          <w:rStyle w:val="SpecialCharTok"/>
+        </w:rPr>
+        <w:t xml:space="preserve">==</w:t>
+      </w:r>
+      <w:r>
+        <w:rPr>
+          <w:rStyle w:val="DecValTok"/>
+        </w:rPr>
+        <w:t xml:space="preserve">217</w:t>
+      </w:r>
+      <w:r>
+        <w:rPr>
+          <w:rStyle w:val="SpecialCharTok"/>
+        </w:rPr>
+        <w:t xml:space="preserve">|</w:t>
+      </w:r>
+      <w:r>
+        <w:rPr>
+          <w:rStyle w:val="NormalTok"/>
+        </w:rPr>
+        <w:t xml:space="preserve">OUTCOME1</w:t>
+      </w:r>
+      <w:r>
+        <w:rPr>
+          <w:rStyle w:val="SpecialCharTok"/>
+        </w:rPr>
+        <w:t xml:space="preserve">==</w:t>
+      </w:r>
+      <w:r>
+        <w:rPr>
+          <w:rStyle w:val="DecValTok"/>
+        </w:rPr>
+        <w:t xml:space="preserve">218</w:t>
+      </w:r>
+      <w:r>
+        <w:rPr>
+          <w:rStyle w:val="SpecialCharTok"/>
+        </w:rPr>
+        <w:t xml:space="preserve">|</w:t>
+      </w:r>
+      <w:r>
+        <w:rPr>
+          <w:rStyle w:val="NormalTok"/>
+        </w:rPr>
+        <w:t xml:space="preserve">OUTCOME1</w:t>
+      </w:r>
+      <w:r>
+        <w:rPr>
+          <w:rStyle w:val="SpecialCharTok"/>
+        </w:rPr>
+        <w:t xml:space="preserve">==</w:t>
+      </w:r>
+      <w:r>
+        <w:rPr>
+          <w:rStyle w:val="DecValTok"/>
+        </w:rPr>
+        <w:t xml:space="preserve">219</w:t>
+      </w:r>
+      <w:r>
+        <w:rPr>
+          <w:rStyle w:val="NormalTok"/>
+        </w:rPr>
+        <w:t xml:space="preserve">)</w:t>
+      </w:r>
+      <w:r>
+        <w:br/>
+      </w:r>
+      <w:r>
+        <w:br/>
+      </w:r>
+      <w:r>
+        <w:rPr>
+          <w:rStyle w:val="CommentTok"/>
+        </w:rPr>
+        <w:t xml:space="preserve">#Predicted probabilities: Respondents</w:t>
+      </w:r>
+      <w:r>
+        <w:br/>
+      </w:r>
+      <w:r>
+        <w:rPr>
+          <w:rStyle w:val="FunctionTok"/>
+        </w:rPr>
+        <w:t xml:space="preserve">summary</w:t>
+      </w:r>
+      <w:r>
+        <w:rPr>
+          <w:rStyle w:val="NormalTok"/>
+        </w:rPr>
+        <w:t xml:space="preserve">(resp.dat</w:t>
       </w:r>
       <w:r>
         <w:rPr>
@@ -3078,118 +4818,7 @@
         <w:rPr>
           <w:rStyle w:val="NormalTok"/>
         </w:rPr>
-        <w:t xml:space="preserve">CTSTAT3,dat5</w:t>
-      </w:r>
-      <w:r>
-        <w:rPr>
-          <w:rStyle w:val="SpecialCharTok"/>
-        </w:rPr>
-        <w:t xml:space="preserve">$</w:t>
-      </w:r>
-      <w:r>
-        <w:rPr>
-          <w:rStyle w:val="NormalTok"/>
-        </w:rPr>
-        <w:t xml:space="preserve">WTIA_PD))</w:t>
-      </w:r>
-      <w:r>
-        <w:rPr>
-          <w:rStyle w:val="SpecialCharTok"/>
-        </w:rPr>
-        <w:t xml:space="preserve">+</w:t>
-      </w:r>
-      <w:r>
-        <w:br/>
-      </w:r>
-      <w:r>
-        <w:rPr>
-          <w:rStyle w:val="NormalTok"/>
-        </w:rPr>
-        <w:t xml:space="preserve">  </w:t>
-      </w:r>
-      <w:r>
-        <w:rPr>
-          <w:rStyle w:val="FunctionTok"/>
-        </w:rPr>
-        <w:t xml:space="preserve">geom_point</w:t>
-      </w:r>
-      <w:r>
-        <w:rPr>
-          <w:rStyle w:val="NormalTok"/>
-        </w:rPr>
-        <w:t xml:space="preserve">()</w:t>
-      </w:r>
-      <w:r>
-        <w:rPr>
-          <w:rStyle w:val="SpecialCharTok"/>
-        </w:rPr>
-        <w:t xml:space="preserve">+</w:t>
-      </w:r>
-      <w:r>
-        <w:br/>
-      </w:r>
-      <w:r>
-        <w:rPr>
-          <w:rStyle w:val="NormalTok"/>
-        </w:rPr>
-        <w:t xml:space="preserve">    </w:t>
-      </w:r>
-      <w:r>
-        <w:rPr>
-          <w:rStyle w:val="FunctionTok"/>
-        </w:rPr>
-        <w:t xml:space="preserve">labs</w:t>
-      </w:r>
-      <w:r>
-        <w:rPr>
-          <w:rStyle w:val="NormalTok"/>
-        </w:rPr>
-        <w:t xml:space="preserve">(</w:t>
-      </w:r>
-      <w:r>
-        <w:rPr>
-          <w:rStyle w:val="AttributeTok"/>
-        </w:rPr>
-        <w:t xml:space="preserve">x=</w:t>
-      </w:r>
-      <w:r>
-        <w:rPr>
-          <w:rStyle w:val="StringTok"/>
-        </w:rPr>
-        <w:t xml:space="preserve">"Number of contact attempts that resulted in noncontact"</w:t>
-      </w:r>
-      <w:r>
-        <w:rPr>
-          <w:rStyle w:val="NormalTok"/>
-        </w:rPr>
-        <w:t xml:space="preserve">,</w:t>
-      </w:r>
-      <w:r>
-        <w:br/>
-      </w:r>
-      <w:r>
-        <w:rPr>
-          <w:rStyle w:val="NormalTok"/>
-        </w:rPr>
-        <w:t xml:space="preserve">   </w:t>
-      </w:r>
-      <w:r>
-        <w:rPr>
-          <w:rStyle w:val="AttributeTok"/>
-        </w:rPr>
-        <w:t xml:space="preserve">y=</w:t>
-      </w:r>
-      <w:r>
-        <w:rPr>
-          <w:rStyle w:val="StringTok"/>
-        </w:rPr>
-        <w:t xml:space="preserve">"Base weight"</w:t>
-      </w:r>
-      <w:r>
-        <w:rPr>
-          <w:rStyle w:val="NormalTok"/>
-        </w:rPr>
-        <w:t xml:space="preserve">)</w:t>
+        <w:t xml:space="preserve">pred.svylogit)</w:t>
       </w:r>
     </w:p>
     <w:p>
@@ -3200,7 +4829,16 @@
         <w:rPr>
           <w:rStyle w:val="VerbatimChar"/>
         </w:rPr>
-        <w:t xml:space="preserve">## Warning: Use of `dat5$CTSTAT3` is discouraged. Use `CTSTAT3` instead.</w:t>
+        <w:t xml:space="preserve">##    Min. 1st Qu.  Median    Mean 3rd Qu.    Max. </w:t>
+      </w:r>
+      <w:r>
+        <w:br/>
+      </w:r>
+      <w:r>
+        <w:rPr>
+          <w:rStyle w:val="VerbatimChar"/>
+        </w:rPr>
+        <w:t xml:space="preserve">##  0.2374  0.4785  0.5359  0.5353  0.5942  0.8248</w:t>
       </w:r>
     </w:p>
     <w:p>
@@ -3209,9 +4847,36 @@
       </w:pPr>
       <w:r>
         <w:rPr>
-          <w:rStyle w:val="VerbatimChar"/>
-        </w:rPr>
-        <w:t xml:space="preserve">## Warning: Use of `dat5$WTIA_PD` is discouraged. Use `WTIA_PD` instead.</w:t>
+          <w:rStyle w:val="CommentTok"/>
+        </w:rPr>
+        <w:t xml:space="preserve">#Predicted probabilities: Nonrespondents</w:t>
+      </w:r>
+      <w:r>
+        <w:br/>
+      </w:r>
+      <w:r>
+        <w:rPr>
+          <w:rStyle w:val="FunctionTok"/>
+        </w:rPr>
+        <w:t xml:space="preserve">summary</w:t>
+      </w:r>
+      <w:r>
+        <w:rPr>
+          <w:rStyle w:val="NormalTok"/>
+        </w:rPr>
+        <w:t xml:space="preserve">(nors.dat</w:t>
+      </w:r>
+      <w:r>
+        <w:rPr>
+          <w:rStyle w:val="SpecialCharTok"/>
+        </w:rPr>
+        <w:t xml:space="preserve">$</w:t>
+      </w:r>
+      <w:r>
+        <w:rPr>
+          <w:rStyle w:val="NormalTok"/>
+        </w:rPr>
+        <w:t xml:space="preserve">pred.svylogit)</w:t>
       </w:r>
     </w:p>
     <w:p>
@@ -3222,7 +4887,52 @@
         <w:rPr>
           <w:rStyle w:val="VerbatimChar"/>
         </w:rPr>
-        <w:t xml:space="preserve">## Warning: Removed 122 rows containing missing values (geom_point).</w:t>
+        <w:t xml:space="preserve">##    Min. 1st Qu.  Median    Mean 3rd Qu.    Max. </w:t>
+      </w:r>
+      <w:r>
+        <w:br/>
+      </w:r>
+      <w:r>
+        <w:rPr>
+          <w:rStyle w:val="VerbatimChar"/>
+        </w:rPr>
+        <w:t xml:space="preserve">##  0.2374  0.4550  0.5131  0.5124  0.5743  0.8248</w:t>
+      </w:r>
+    </w:p>
+    <w:p>
+      <w:pPr>
+        <w:pStyle w:val="FirstParagraph"/>
+      </w:pPr>
+      <w:r>
+        <w:t xml:space="preserve">Descriptive statistics for the propensity scores of respondents and nonrespondents are shown above, with the respondents shown on top and the nonrespondents shown below. The minimum and maximum values are the same for respondents and nonrespondents, but the values skew larger for respondents than nonrespondents. The median and mean values are larger for the respondents (mean=.5353) than nonrespondents (mean=.5124).</w:t>
+      </w:r>
+    </w:p>
+    <w:bookmarkEnd w:id="25"/>
+    <w:bookmarkStart w:id="26" w:name="q5b."/>
+    <w:p>
+      <w:pPr>
+        <w:pStyle w:val="Heading1"/>
+      </w:pPr>
+      <w:r>
+        <w:t xml:space="preserve">Q5b.</w:t>
+      </w:r>
+    </w:p>
+    <w:p>
+      <w:pPr>
+        <w:pStyle w:val="FirstParagraph"/>
+      </w:pPr>
+      <w:r>
+        <w:t xml:space="preserve">The sum of the unknown eligibility adjusted weights is 127,454,588, while the sum of the nonresponse adjusted weights is 132,293,164. The sum of the weights with the unknown eligibility adjustment and with the nonrseponse adjustment should be approximately the same, because in each case, the weights for the cases that are dropped out at that stage are reapplied to the other cases that are included in the adjustment. The unknown eligibility weight redistributes the weights for the unknown eligibility cases to the the known eligibility cases, and the nonresponse weight redistributes the weights for the nonresponding cases to the responding cases.</w:t>
+      </w:r>
+    </w:p>
+    <w:bookmarkEnd w:id="26"/>
+    <w:bookmarkStart w:id="28" w:name="q5c."/>
+    <w:p>
+      <w:pPr>
+        <w:pStyle w:val="Heading1"/>
+      </w:pPr>
+      <w:r>
+        <w:t xml:space="preserve">Q5c.</w:t>
       </w:r>
     </w:p>
     <w:p>
@@ -3239,13 +4949,13 @@
               <a:graphicData uri="http://schemas.openxmlformats.org/drawingml/2006/picture">
                 <pic:pic>
                   <pic:nvPicPr>
-                    <pic:cNvPr descr="HW8_files/figure-docx/unnamed-chunk-7-1.png" id="0" name="Picture"/>
+                    <pic:cNvPr descr="HW8_files/figure-docx/unnamed-chunk-12-1.png" id="0" name="Picture"/>
                     <pic:cNvPicPr>
                       <a:picLocks noChangeArrowheads="1" noChangeAspect="1"/>
                     </pic:cNvPicPr>
                   </pic:nvPicPr>
                   <pic:blipFill>
-                    <a:blip r:embed="rId24"/>
+                    <a:blip r:embed="rId27"/>
                     <a:stretch>
                       <a:fillRect/>
                     </a:stretch>
@@ -3272,70 +4982,6 @@
         </w:drawing>
       </w:r>
     </w:p>
-    <w:p>
-      <w:pPr>
-        <w:pStyle w:val="BodyText"/>
-      </w:pPr>
-      <w:r>
-        <w:t xml:space="preserve">The mean of CTSTAT3 among nonrespondents without base weights is 4.86, while after using base weight it is 4.91. The mean value of CTSTAT3 is inflated slightly when using the base weights because, as can be seen from the scatterplot of baseweight and CTSTAT3 above, the cases with base weights above 10,000 mostly required more than 5 contact attempts before they were classified as noncontacts. The large base weights for those cases are driving the weighted mean value to be highter.</w:t>
-      </w:r>
-    </w:p>
-    <w:p>
-      <w:pPr>
-        <w:pStyle w:val="BodyText"/>
-      </w:pPr>
-      <w:r>
-        <w:t xml:space="preserve">However, it should be noted that the NHIS description file says</w:t>
-      </w:r>
-      <w:r>
-        <w:t xml:space="preserve"> </w:t>
-      </w:r>
-      <w:r>
-        <w:t xml:space="preserve">“</w:t>
-      </w:r>
-      <w:r>
-        <w:t xml:space="preserve">not every analysis involving the paradata File will entail making population inferences. For example, a data user may want to describe the level of effort (number of contact attempts) expended by NHIS interviewers across a wide range of final case dispositions (complete interview, partial interview, noncontact, refusal, etc.). Use of WTIA_PD would not be necessary in this situation.</w:t>
-      </w:r>
-      <w:r>
-        <w:t xml:space="preserve">”</w:t>
-      </w:r>
-      <w:r>
-        <w:t xml:space="preserve"> </w:t>
-      </w:r>
-      <w:r>
-        <w:t xml:space="preserve">The number of contact attempts it took to reach a house is not intrinsically related to that house’s selection probability, so it doesn’t really make sense to use the weights when analyzing this variable.</w:t>
-      </w:r>
-    </w:p>
-    <w:bookmarkEnd w:id="25"/>
-    <w:bookmarkStart w:id="26" w:name="q5a."/>
-    <w:p>
-      <w:pPr>
-        <w:pStyle w:val="Heading1"/>
-      </w:pPr>
-      <w:r>
-        <w:t xml:space="preserve">Q5a.</w:t>
-      </w:r>
-    </w:p>
-    <w:bookmarkEnd w:id="26"/>
-    <w:bookmarkStart w:id="27" w:name="q5b."/>
-    <w:p>
-      <w:pPr>
-        <w:pStyle w:val="Heading1"/>
-      </w:pPr>
-      <w:r>
-        <w:t xml:space="preserve">Q5b.</w:t>
-      </w:r>
-    </w:p>
-    <w:bookmarkEnd w:id="27"/>
-    <w:bookmarkStart w:id="28" w:name="q5c."/>
-    <w:p>
-      <w:pPr>
-        <w:pStyle w:val="Heading1"/>
-      </w:pPr>
-      <w:r>
-        <w:t xml:space="preserve">Q5c.</w:t>
-      </w:r>
-    </w:p>
     <w:bookmarkEnd w:id="28"/>
     <w:bookmarkStart w:id="29" w:name="q6."/>
     <w:p>
@@ -3344,6 +4990,766 @@
       </w:pPr>
       <w:r>
         <w:t xml:space="preserve">Q6.</w:t>
+      </w:r>
+    </w:p>
+    <w:p>
+      <w:pPr>
+        <w:pStyle w:val="SourceCode"/>
+      </w:pPr>
+      <w:r>
+        <w:rPr>
+          <w:rStyle w:val="CommentTok"/>
+        </w:rPr>
+        <w:t xml:space="preserve">#without weights</w:t>
+      </w:r>
+      <w:r>
+        <w:br/>
+      </w:r>
+      <w:r>
+        <w:rPr>
+          <w:rStyle w:val="NormalTok"/>
+        </w:rPr>
+        <w:t xml:space="preserve">unwt.mean </w:t>
+      </w:r>
+      <w:r>
+        <w:rPr>
+          <w:rStyle w:val="OtherTok"/>
+        </w:rPr>
+        <w:t xml:space="preserve">&lt;-</w:t>
+      </w:r>
+      <w:r>
+        <w:rPr>
+          <w:rStyle w:val="NormalTok"/>
+        </w:rPr>
+        <w:t xml:space="preserve"> </w:t>
+      </w:r>
+      <w:r>
+        <w:rPr>
+          <w:rStyle w:val="FunctionTok"/>
+        </w:rPr>
+        <w:t xml:space="preserve">mean</w:t>
+      </w:r>
+      <w:r>
+        <w:rPr>
+          <w:rStyle w:val="NormalTok"/>
+        </w:rPr>
+        <w:t xml:space="preserve">(dat</w:t>
+      </w:r>
+      <w:r>
+        <w:rPr>
+          <w:rStyle w:val="SpecialCharTok"/>
+        </w:rPr>
+        <w:t xml:space="preserve">$</w:t>
+      </w:r>
+      <w:r>
+        <w:rPr>
+          <w:rStyle w:val="NormalTok"/>
+        </w:rPr>
+        <w:t xml:space="preserve">CTSTAT3, </w:t>
+      </w:r>
+      <w:r>
+        <w:rPr>
+          <w:rStyle w:val="AttributeTok"/>
+        </w:rPr>
+        <w:t xml:space="preserve">na.rm=</w:t>
+      </w:r>
+      <w:r>
+        <w:rPr>
+          <w:rStyle w:val="NormalTok"/>
+        </w:rPr>
+        <w:t xml:space="preserve">T)</w:t>
+      </w:r>
+      <w:r>
+        <w:br/>
+      </w:r>
+      <w:r>
+        <w:br/>
+      </w:r>
+      <w:r>
+        <w:rPr>
+          <w:rStyle w:val="CommentTok"/>
+        </w:rPr>
+        <w:t xml:space="preserve">#base weights</w:t>
+      </w:r>
+      <w:r>
+        <w:br/>
+      </w:r>
+      <w:r>
+        <w:rPr>
+          <w:rStyle w:val="NormalTok"/>
+        </w:rPr>
+        <w:t xml:space="preserve">wt.dsn </w:t>
+      </w:r>
+      <w:r>
+        <w:rPr>
+          <w:rStyle w:val="OtherTok"/>
+        </w:rPr>
+        <w:t xml:space="preserve">&lt;-</w:t>
+      </w:r>
+      <w:r>
+        <w:rPr>
+          <w:rStyle w:val="NormalTok"/>
+        </w:rPr>
+        <w:t xml:space="preserve"> </w:t>
+      </w:r>
+      <w:r>
+        <w:rPr>
+          <w:rStyle w:val="FunctionTok"/>
+        </w:rPr>
+        <w:t xml:space="preserve">svydesign</w:t>
+      </w:r>
+      <w:r>
+        <w:rPr>
+          <w:rStyle w:val="NormalTok"/>
+        </w:rPr>
+        <w:t xml:space="preserve">(</w:t>
+      </w:r>
+      <w:r>
+        <w:rPr>
+          <w:rStyle w:val="AttributeTok"/>
+        </w:rPr>
+        <w:t xml:space="preserve">ids =</w:t>
+      </w:r>
+      <w:r>
+        <w:rPr>
+          <w:rStyle w:val="NormalTok"/>
+        </w:rPr>
+        <w:t xml:space="preserve"> </w:t>
+      </w:r>
+      <w:r>
+        <w:rPr>
+          <w:rStyle w:val="SpecialCharTok"/>
+        </w:rPr>
+        <w:t xml:space="preserve">~</w:t>
+      </w:r>
+      <w:r>
+        <w:rPr>
+          <w:rStyle w:val="NormalTok"/>
+        </w:rPr>
+        <w:t xml:space="preserve">PSU_P, </w:t>
+      </w:r>
+      <w:r>
+        <w:rPr>
+          <w:rStyle w:val="AttributeTok"/>
+        </w:rPr>
+        <w:t xml:space="preserve">strata =</w:t>
+      </w:r>
+      <w:r>
+        <w:rPr>
+          <w:rStyle w:val="NormalTok"/>
+        </w:rPr>
+        <w:t xml:space="preserve"> </w:t>
+      </w:r>
+      <w:r>
+        <w:rPr>
+          <w:rStyle w:val="SpecialCharTok"/>
+        </w:rPr>
+        <w:t xml:space="preserve">~</w:t>
+      </w:r>
+      <w:r>
+        <w:rPr>
+          <w:rStyle w:val="NormalTok"/>
+        </w:rPr>
+        <w:t xml:space="preserve">STRAT_P, </w:t>
+      </w:r>
+      <w:r>
+        <w:rPr>
+          <w:rStyle w:val="AttributeTok"/>
+        </w:rPr>
+        <w:t xml:space="preserve">weights =</w:t>
+      </w:r>
+      <w:r>
+        <w:rPr>
+          <w:rStyle w:val="NormalTok"/>
+        </w:rPr>
+        <w:t xml:space="preserve"> </w:t>
+      </w:r>
+      <w:r>
+        <w:rPr>
+          <w:rStyle w:val="SpecialCharTok"/>
+        </w:rPr>
+        <w:t xml:space="preserve">~</w:t>
+      </w:r>
+      <w:r>
+        <w:rPr>
+          <w:rStyle w:val="NormalTok"/>
+        </w:rPr>
+        <w:t xml:space="preserve">WTIA_PD, </w:t>
+      </w:r>
+      <w:r>
+        <w:rPr>
+          <w:rStyle w:val="AttributeTok"/>
+        </w:rPr>
+        <w:t xml:space="preserve">data =</w:t>
+      </w:r>
+      <w:r>
+        <w:rPr>
+          <w:rStyle w:val="NormalTok"/>
+        </w:rPr>
+        <w:t xml:space="preserve"> dat, </w:t>
+      </w:r>
+      <w:r>
+        <w:rPr>
+          <w:rStyle w:val="AttributeTok"/>
+        </w:rPr>
+        <w:t xml:space="preserve">nest =</w:t>
+      </w:r>
+      <w:r>
+        <w:rPr>
+          <w:rStyle w:val="NormalTok"/>
+        </w:rPr>
+        <w:t xml:space="preserve"> </w:t>
+      </w:r>
+      <w:r>
+        <w:rPr>
+          <w:rStyle w:val="ConstantTok"/>
+        </w:rPr>
+        <w:t xml:space="preserve">TRUE</w:t>
+      </w:r>
+      <w:r>
+        <w:rPr>
+          <w:rStyle w:val="NormalTok"/>
+        </w:rPr>
+        <w:t xml:space="preserve">)</w:t>
+      </w:r>
+      <w:r>
+        <w:br/>
+      </w:r>
+      <w:r>
+        <w:rPr>
+          <w:rStyle w:val="NormalTok"/>
+        </w:rPr>
+        <w:t xml:space="preserve">basewt.mean </w:t>
+      </w:r>
+      <w:r>
+        <w:rPr>
+          <w:rStyle w:val="OtherTok"/>
+        </w:rPr>
+        <w:t xml:space="preserve">&lt;-</w:t>
+      </w:r>
+      <w:r>
+        <w:rPr>
+          <w:rStyle w:val="NormalTok"/>
+        </w:rPr>
+        <w:t xml:space="preserve"> </w:t>
+      </w:r>
+      <w:r>
+        <w:rPr>
+          <w:rStyle w:val="FunctionTok"/>
+        </w:rPr>
+        <w:t xml:space="preserve">svymean</w:t>
+      </w:r>
+      <w:r>
+        <w:rPr>
+          <w:rStyle w:val="NormalTok"/>
+        </w:rPr>
+        <w:t xml:space="preserve">(</w:t>
+      </w:r>
+      <w:r>
+        <w:rPr>
+          <w:rStyle w:val="SpecialCharTok"/>
+        </w:rPr>
+        <w:t xml:space="preserve">~</w:t>
+      </w:r>
+      <w:r>
+        <w:rPr>
+          <w:rStyle w:val="NormalTok"/>
+        </w:rPr>
+        <w:t xml:space="preserve">CTSTAT3, wt.dsn, </w:t>
+      </w:r>
+      <w:r>
+        <w:rPr>
+          <w:rStyle w:val="AttributeTok"/>
+        </w:rPr>
+        <w:t xml:space="preserve">na.rm=</w:t>
+      </w:r>
+      <w:r>
+        <w:rPr>
+          <w:rStyle w:val="ConstantTok"/>
+        </w:rPr>
+        <w:t xml:space="preserve">TRUE</w:t>
+      </w:r>
+      <w:r>
+        <w:rPr>
+          <w:rStyle w:val="NormalTok"/>
+        </w:rPr>
+        <w:t xml:space="preserve">)</w:t>
+      </w:r>
+      <w:r>
+        <w:br/>
+      </w:r>
+      <w:r>
+        <w:br/>
+      </w:r>
+      <w:r>
+        <w:rPr>
+          <w:rStyle w:val="CommentTok"/>
+        </w:rPr>
+        <w:t xml:space="preserve">#UNK weights</w:t>
+      </w:r>
+      <w:r>
+        <w:br/>
+      </w:r>
+      <w:r>
+        <w:rPr>
+          <w:rStyle w:val="NormalTok"/>
+        </w:rPr>
+        <w:t xml:space="preserve">wt.dsn2 </w:t>
+      </w:r>
+      <w:r>
+        <w:rPr>
+          <w:rStyle w:val="OtherTok"/>
+        </w:rPr>
+        <w:t xml:space="preserve">&lt;-</w:t>
+      </w:r>
+      <w:r>
+        <w:rPr>
+          <w:rStyle w:val="NormalTok"/>
+        </w:rPr>
+        <w:t xml:space="preserve"> </w:t>
+      </w:r>
+      <w:r>
+        <w:rPr>
+          <w:rStyle w:val="FunctionTok"/>
+        </w:rPr>
+        <w:t xml:space="preserve">svydesign</w:t>
+      </w:r>
+      <w:r>
+        <w:rPr>
+          <w:rStyle w:val="NormalTok"/>
+        </w:rPr>
+        <w:t xml:space="preserve">(</w:t>
+      </w:r>
+      <w:r>
+        <w:rPr>
+          <w:rStyle w:val="AttributeTok"/>
+        </w:rPr>
+        <w:t xml:space="preserve">ids =</w:t>
+      </w:r>
+      <w:r>
+        <w:rPr>
+          <w:rStyle w:val="NormalTok"/>
+        </w:rPr>
+        <w:t xml:space="preserve"> </w:t>
+      </w:r>
+      <w:r>
+        <w:rPr>
+          <w:rStyle w:val="SpecialCharTok"/>
+        </w:rPr>
+        <w:t xml:space="preserve">~</w:t>
+      </w:r>
+      <w:r>
+        <w:rPr>
+          <w:rStyle w:val="NormalTok"/>
+        </w:rPr>
+        <w:t xml:space="preserve">PSU_P, </w:t>
+      </w:r>
+      <w:r>
+        <w:rPr>
+          <w:rStyle w:val="AttributeTok"/>
+        </w:rPr>
+        <w:t xml:space="preserve">strata =</w:t>
+      </w:r>
+      <w:r>
+        <w:rPr>
+          <w:rStyle w:val="NormalTok"/>
+        </w:rPr>
+        <w:t xml:space="preserve"> </w:t>
+      </w:r>
+      <w:r>
+        <w:rPr>
+          <w:rStyle w:val="SpecialCharTok"/>
+        </w:rPr>
+        <w:t xml:space="preserve">~</w:t>
+      </w:r>
+      <w:r>
+        <w:rPr>
+          <w:rStyle w:val="NormalTok"/>
+        </w:rPr>
+        <w:t xml:space="preserve">STRAT_P, </w:t>
+      </w:r>
+      <w:r>
+        <w:rPr>
+          <w:rStyle w:val="AttributeTok"/>
+        </w:rPr>
+        <w:t xml:space="preserve">weights =</w:t>
+      </w:r>
+      <w:r>
+        <w:rPr>
+          <w:rStyle w:val="NormalTok"/>
+        </w:rPr>
+        <w:t xml:space="preserve"> </w:t>
+      </w:r>
+      <w:r>
+        <w:rPr>
+          <w:rStyle w:val="SpecialCharTok"/>
+        </w:rPr>
+        <w:t xml:space="preserve">~</w:t>
+      </w:r>
+      <w:r>
+        <w:rPr>
+          <w:rStyle w:val="NormalTok"/>
+        </w:rPr>
+        <w:t xml:space="preserve">WT_Eligible, </w:t>
+      </w:r>
+      <w:r>
+        <w:rPr>
+          <w:rStyle w:val="AttributeTok"/>
+        </w:rPr>
+        <w:t xml:space="preserve">data =</w:t>
+      </w:r>
+      <w:r>
+        <w:rPr>
+          <w:rStyle w:val="NormalTok"/>
+        </w:rPr>
+        <w:t xml:space="preserve"> dat, </w:t>
+      </w:r>
+      <w:r>
+        <w:rPr>
+          <w:rStyle w:val="AttributeTok"/>
+        </w:rPr>
+        <w:t xml:space="preserve">nest =</w:t>
+      </w:r>
+      <w:r>
+        <w:rPr>
+          <w:rStyle w:val="NormalTok"/>
+        </w:rPr>
+        <w:t xml:space="preserve"> </w:t>
+      </w:r>
+      <w:r>
+        <w:rPr>
+          <w:rStyle w:val="ConstantTok"/>
+        </w:rPr>
+        <w:t xml:space="preserve">TRUE</w:t>
+      </w:r>
+      <w:r>
+        <w:rPr>
+          <w:rStyle w:val="NormalTok"/>
+        </w:rPr>
+        <w:t xml:space="preserve">)</w:t>
+      </w:r>
+      <w:r>
+        <w:br/>
+      </w:r>
+      <w:r>
+        <w:rPr>
+          <w:rStyle w:val="NormalTok"/>
+        </w:rPr>
+        <w:t xml:space="preserve">unkwt.mean </w:t>
+      </w:r>
+      <w:r>
+        <w:rPr>
+          <w:rStyle w:val="OtherTok"/>
+        </w:rPr>
+        <w:t xml:space="preserve">&lt;-</w:t>
+      </w:r>
+      <w:r>
+        <w:rPr>
+          <w:rStyle w:val="NormalTok"/>
+        </w:rPr>
+        <w:t xml:space="preserve"> </w:t>
+      </w:r>
+      <w:r>
+        <w:rPr>
+          <w:rStyle w:val="FunctionTok"/>
+        </w:rPr>
+        <w:t xml:space="preserve">svymean</w:t>
+      </w:r>
+      <w:r>
+        <w:rPr>
+          <w:rStyle w:val="NormalTok"/>
+        </w:rPr>
+        <w:t xml:space="preserve">(</w:t>
+      </w:r>
+      <w:r>
+        <w:rPr>
+          <w:rStyle w:val="SpecialCharTok"/>
+        </w:rPr>
+        <w:t xml:space="preserve">~</w:t>
+      </w:r>
+      <w:r>
+        <w:rPr>
+          <w:rStyle w:val="NormalTok"/>
+        </w:rPr>
+        <w:t xml:space="preserve">CTSTAT3, wt.dsn2, </w:t>
+      </w:r>
+      <w:r>
+        <w:rPr>
+          <w:rStyle w:val="AttributeTok"/>
+        </w:rPr>
+        <w:t xml:space="preserve">na.rm=</w:t>
+      </w:r>
+      <w:r>
+        <w:rPr>
+          <w:rStyle w:val="ConstantTok"/>
+        </w:rPr>
+        <w:t xml:space="preserve">TRUE</w:t>
+      </w:r>
+      <w:r>
+        <w:rPr>
+          <w:rStyle w:val="NormalTok"/>
+        </w:rPr>
+        <w:t xml:space="preserve">)</w:t>
+      </w:r>
+      <w:r>
+        <w:br/>
+      </w:r>
+      <w:r>
+        <w:br/>
+      </w:r>
+      <w:r>
+        <w:rPr>
+          <w:rStyle w:val="CommentTok"/>
+        </w:rPr>
+        <w:t xml:space="preserve">#Nonrespnse weights</w:t>
+      </w:r>
+      <w:r>
+        <w:br/>
+      </w:r>
+      <w:r>
+        <w:rPr>
+          <w:rStyle w:val="NormalTok"/>
+        </w:rPr>
+        <w:t xml:space="preserve">wt.dsn3 </w:t>
+      </w:r>
+      <w:r>
+        <w:rPr>
+          <w:rStyle w:val="OtherTok"/>
+        </w:rPr>
+        <w:t xml:space="preserve">&lt;-</w:t>
+      </w:r>
+      <w:r>
+        <w:rPr>
+          <w:rStyle w:val="NormalTok"/>
+        </w:rPr>
+        <w:t xml:space="preserve"> </w:t>
+      </w:r>
+      <w:r>
+        <w:rPr>
+          <w:rStyle w:val="FunctionTok"/>
+        </w:rPr>
+        <w:t xml:space="preserve">svydesign</w:t>
+      </w:r>
+      <w:r>
+        <w:rPr>
+          <w:rStyle w:val="NormalTok"/>
+        </w:rPr>
+        <w:t xml:space="preserve">(</w:t>
+      </w:r>
+      <w:r>
+        <w:rPr>
+          <w:rStyle w:val="AttributeTok"/>
+        </w:rPr>
+        <w:t xml:space="preserve">ids =</w:t>
+      </w:r>
+      <w:r>
+        <w:rPr>
+          <w:rStyle w:val="NormalTok"/>
+        </w:rPr>
+        <w:t xml:space="preserve"> </w:t>
+      </w:r>
+      <w:r>
+        <w:rPr>
+          <w:rStyle w:val="SpecialCharTok"/>
+        </w:rPr>
+        <w:t xml:space="preserve">~</w:t>
+      </w:r>
+      <w:r>
+        <w:rPr>
+          <w:rStyle w:val="NormalTok"/>
+        </w:rPr>
+        <w:t xml:space="preserve">PSU_P, </w:t>
+      </w:r>
+      <w:r>
+        <w:rPr>
+          <w:rStyle w:val="AttributeTok"/>
+        </w:rPr>
+        <w:t xml:space="preserve">strata =</w:t>
+      </w:r>
+      <w:r>
+        <w:rPr>
+          <w:rStyle w:val="NormalTok"/>
+        </w:rPr>
+        <w:t xml:space="preserve"> </w:t>
+      </w:r>
+      <w:r>
+        <w:rPr>
+          <w:rStyle w:val="SpecialCharTok"/>
+        </w:rPr>
+        <w:t xml:space="preserve">~</w:t>
+      </w:r>
+      <w:r>
+        <w:rPr>
+          <w:rStyle w:val="NormalTok"/>
+        </w:rPr>
+        <w:t xml:space="preserve">STRAT_P, </w:t>
+      </w:r>
+      <w:r>
+        <w:rPr>
+          <w:rStyle w:val="AttributeTok"/>
+        </w:rPr>
+        <w:t xml:space="preserve">weights =</w:t>
+      </w:r>
+      <w:r>
+        <w:rPr>
+          <w:rStyle w:val="NormalTok"/>
+        </w:rPr>
+        <w:t xml:space="preserve"> </w:t>
+      </w:r>
+      <w:r>
+        <w:rPr>
+          <w:rStyle w:val="SpecialCharTok"/>
+        </w:rPr>
+        <w:t xml:space="preserve">~</w:t>
+      </w:r>
+      <w:r>
+        <w:rPr>
+          <w:rStyle w:val="NormalTok"/>
+        </w:rPr>
+        <w:t xml:space="preserve">nors.wt, </w:t>
+      </w:r>
+      <w:r>
+        <w:rPr>
+          <w:rStyle w:val="AttributeTok"/>
+        </w:rPr>
+        <w:t xml:space="preserve">data =</w:t>
+      </w:r>
+      <w:r>
+        <w:rPr>
+          <w:rStyle w:val="NormalTok"/>
+        </w:rPr>
+        <w:t xml:space="preserve"> dat, </w:t>
+      </w:r>
+      <w:r>
+        <w:rPr>
+          <w:rStyle w:val="AttributeTok"/>
+        </w:rPr>
+        <w:t xml:space="preserve">nest =</w:t>
+      </w:r>
+      <w:r>
+        <w:rPr>
+          <w:rStyle w:val="NormalTok"/>
+        </w:rPr>
+        <w:t xml:space="preserve"> </w:t>
+      </w:r>
+      <w:r>
+        <w:rPr>
+          <w:rStyle w:val="ConstantTok"/>
+        </w:rPr>
+        <w:t xml:space="preserve">TRUE</w:t>
+      </w:r>
+      <w:r>
+        <w:rPr>
+          <w:rStyle w:val="NormalTok"/>
+        </w:rPr>
+        <w:t xml:space="preserve">)</w:t>
+      </w:r>
+      <w:r>
+        <w:br/>
+      </w:r>
+      <w:r>
+        <w:rPr>
+          <w:rStyle w:val="NormalTok"/>
+        </w:rPr>
+        <w:t xml:space="preserve">norswt.mean </w:t>
+      </w:r>
+      <w:r>
+        <w:rPr>
+          <w:rStyle w:val="OtherTok"/>
+        </w:rPr>
+        <w:t xml:space="preserve">&lt;-</w:t>
+      </w:r>
+      <w:r>
+        <w:rPr>
+          <w:rStyle w:val="NormalTok"/>
+        </w:rPr>
+        <w:t xml:space="preserve"> </w:t>
+      </w:r>
+      <w:r>
+        <w:rPr>
+          <w:rStyle w:val="FunctionTok"/>
+        </w:rPr>
+        <w:t xml:space="preserve">svymean</w:t>
+      </w:r>
+      <w:r>
+        <w:rPr>
+          <w:rStyle w:val="NormalTok"/>
+        </w:rPr>
+        <w:t xml:space="preserve">(</w:t>
+      </w:r>
+      <w:r>
+        <w:rPr>
+          <w:rStyle w:val="SpecialCharTok"/>
+        </w:rPr>
+        <w:t xml:space="preserve">~</w:t>
+      </w:r>
+      <w:r>
+        <w:rPr>
+          <w:rStyle w:val="NormalTok"/>
+        </w:rPr>
+        <w:t xml:space="preserve">CTSTAT3, wt.dsn3, </w:t>
+      </w:r>
+      <w:r>
+        <w:rPr>
+          <w:rStyle w:val="AttributeTok"/>
+        </w:rPr>
+        <w:t xml:space="preserve">na.rm=</w:t>
+      </w:r>
+      <w:r>
+        <w:rPr>
+          <w:rStyle w:val="ConstantTok"/>
+        </w:rPr>
+        <w:t xml:space="preserve">TRUE</w:t>
+      </w:r>
+      <w:r>
+        <w:rPr>
+          <w:rStyle w:val="NormalTok"/>
+        </w:rPr>
+        <w:t xml:space="preserve">)</w:t>
+      </w:r>
+      <w:r>
+        <w:br/>
+      </w:r>
+      <w:r>
+        <w:br/>
+      </w:r>
+      <w:r>
+        <w:rPr>
+          <w:rStyle w:val="NormalTok"/>
+        </w:rPr>
+        <w:t xml:space="preserve">unwt.mean; basewt.mean; unkwt.mean; norswt.mean</w:t>
+      </w:r>
+    </w:p>
+    <w:p>
+      <w:pPr>
+        <w:pStyle w:val="FirstParagraph"/>
+      </w:pPr>
+      <w:r>
+        <w:t xml:space="preserve">Unweighted mean: 2.946632</w:t>
+      </w:r>
+    </w:p>
+    <w:p>
+      <w:pPr>
+        <w:pStyle w:val="BodyText"/>
+      </w:pPr>
+      <w:r>
+        <w:t xml:space="preserve">Base weighted mean: 2.9382</w:t>
+      </w:r>
+    </w:p>
+    <w:p>
+      <w:pPr>
+        <w:pStyle w:val="BodyText"/>
+      </w:pPr>
+      <w:r>
+        <w:t xml:space="preserve">Unknown eligibility weighted mean: 2.7501</w:t>
+      </w:r>
+    </w:p>
+    <w:p>
+      <w:pPr>
+        <w:pStyle w:val="BodyText"/>
+      </w:pPr>
+      <w:r>
+        <w:t xml:space="preserve">Nonresponse weighted mean: 1.9219</w:t>
       </w:r>
     </w:p>
     <w:bookmarkEnd w:id="29"/>

</xml_diff>